<commit_message>
Pda evidence & checklist updated
</commit_message>
<xml_diff>
--- a/PDA_Evidence.docx
+++ b/PDA_Evidence.docx
@@ -8,8 +8,6 @@
           <w:tab w:val="left" w:pos="1053"/>
         </w:tabs>
       </w:pPr>
-      <w:bookmarkStart w:id="0" w:name="_GoBack"/>
-      <w:bookmarkEnd w:id="0"/>
     </w:p>
     <w:p>
       <w:pPr>
@@ -1181,9 +1179,17 @@
           <w:lang w:val="en-US"/>
         </w:rPr>
         <w:drawing>
-          <wp:inline distT="0" distB="0" distL="0" distR="0" wp14:anchorId="174CCE95" wp14:editId="789DF4D4">
+          <wp:anchor distT="0" distB="0" distL="114300" distR="114300" simplePos="0" relativeHeight="251658240" behindDoc="0" locked="0" layoutInCell="1" allowOverlap="1" wp14:anchorId="17349B87" wp14:editId="093F17DE">
+            <wp:simplePos x="0" y="0"/>
+            <wp:positionH relativeFrom="column">
+              <wp:align>left</wp:align>
+            </wp:positionH>
+            <wp:positionV relativeFrom="paragraph">
+              <wp:align>top</wp:align>
+            </wp:positionV>
             <wp:extent cx="5266055" cy="3970655"/>
             <wp:effectExtent l="0" t="0" r="0" b="0"/>
+            <wp:wrapSquare wrapText="bothSides"/>
             <wp:docPr id="3" name="Picture 3" descr="Sierra 10.12:Users:admin:Desktop:Screen Shot 2018-01-05 at 13.02.02.png"/>
             <wp:cNvGraphicFramePr>
               <a:graphicFrameLocks xmlns:a="http://schemas.openxmlformats.org/drawingml/2006/main" noChangeAspect="1"/>
@@ -1226,8 +1232,11 @@
                 </pic:pic>
               </a:graphicData>
             </a:graphic>
-          </wp:inline>
+          </wp:anchor>
         </w:drawing>
+      </w:r>
+      <w:r>
+        <w:br w:type="textWrapping" w:clear="all"/>
       </w:r>
     </w:p>
     <w:p/>
@@ -1640,6 +1649,839 @@
                     <a:xfrm>
                       <a:off x="0" y="0"/>
                       <a:ext cx="4502830" cy="3657615"/>
+                    </a:xfrm>
+                    <a:prstGeom prst="rect">
+                      <a:avLst/>
+                    </a:prstGeom>
+                    <a:noFill/>
+                    <a:ln>
+                      <a:noFill/>
+                    </a:ln>
+                  </pic:spPr>
+                </pic:pic>
+              </a:graphicData>
+            </a:graphic>
+          </wp:inline>
+        </w:drawing>
+      </w:r>
+    </w:p>
+    <w:p/>
+    <w:p/>
+    <w:p>
+      <w:r>
+        <w:rPr>
+          <w:noProof/>
+          <w:lang w:val="en-US"/>
+        </w:rPr>
+        <w:drawing>
+          <wp:inline distT="0" distB="0" distL="0" distR="0" wp14:anchorId="633E197F" wp14:editId="56843211">
+            <wp:extent cx="5270500" cy="390595"/>
+            <wp:effectExtent l="0" t="0" r="0" b="0"/>
+            <wp:docPr id="2" name="Picture 1"/>
+            <wp:cNvGraphicFramePr>
+              <a:graphicFrameLocks xmlns:a="http://schemas.openxmlformats.org/drawingml/2006/main" noChangeAspect="1"/>
+            </wp:cNvGraphicFramePr>
+            <a:graphic xmlns:a="http://schemas.openxmlformats.org/drawingml/2006/main">
+              <a:graphicData uri="http://schemas.openxmlformats.org/drawingml/2006/picture">
+                <pic:pic xmlns:pic="http://schemas.openxmlformats.org/drawingml/2006/picture">
+                  <pic:nvPicPr>
+                    <pic:cNvPr id="0" name="Picture 1"/>
+                    <pic:cNvPicPr>
+                      <a:picLocks noChangeAspect="1" noChangeArrowheads="1"/>
+                    </pic:cNvPicPr>
+                  </pic:nvPicPr>
+                  <pic:blipFill>
+                    <a:blip r:embed="rId26">
+                      <a:extLst>
+                        <a:ext uri="{28A0092B-C50C-407E-A947-70E740481C1C}">
+                          <a14:useLocalDpi xmlns:a14="http://schemas.microsoft.com/office/drawing/2010/main" val="0"/>
+                        </a:ext>
+                      </a:extLst>
+                    </a:blip>
+                    <a:srcRect/>
+                    <a:stretch>
+                      <a:fillRect/>
+                    </a:stretch>
+                  </pic:blipFill>
+                  <pic:spPr bwMode="auto">
+                    <a:xfrm>
+                      <a:off x="0" y="0"/>
+                      <a:ext cx="5270500" cy="390595"/>
+                    </a:xfrm>
+                    <a:prstGeom prst="rect">
+                      <a:avLst/>
+                    </a:prstGeom>
+                    <a:noFill/>
+                    <a:ln>
+                      <a:noFill/>
+                    </a:ln>
+                  </pic:spPr>
+                </pic:pic>
+              </a:graphicData>
+            </a:graphic>
+          </wp:inline>
+        </w:drawing>
+      </w:r>
+    </w:p>
+    <w:p/>
+    <w:p>
+      <w:r>
+        <w:rPr>
+          <w:noProof/>
+          <w:lang w:val="en-US"/>
+        </w:rPr>
+        <w:drawing>
+          <wp:inline distT="0" distB="0" distL="0" distR="0" wp14:anchorId="13E648C9" wp14:editId="2A0C4E13">
+            <wp:extent cx="5270500" cy="2075952"/>
+            <wp:effectExtent l="0" t="0" r="0" b="6985"/>
+            <wp:docPr id="11" name="Picture 3"/>
+            <wp:cNvGraphicFramePr>
+              <a:graphicFrameLocks xmlns:a="http://schemas.openxmlformats.org/drawingml/2006/main" noChangeAspect="1"/>
+            </wp:cNvGraphicFramePr>
+            <a:graphic xmlns:a="http://schemas.openxmlformats.org/drawingml/2006/main">
+              <a:graphicData uri="http://schemas.openxmlformats.org/drawingml/2006/picture">
+                <pic:pic xmlns:pic="http://schemas.openxmlformats.org/drawingml/2006/picture">
+                  <pic:nvPicPr>
+                    <pic:cNvPr id="0" name="Picture 3"/>
+                    <pic:cNvPicPr>
+                      <a:picLocks noChangeAspect="1" noChangeArrowheads="1"/>
+                    </pic:cNvPicPr>
+                  </pic:nvPicPr>
+                  <pic:blipFill>
+                    <a:blip r:embed="rId27">
+                      <a:extLst>
+                        <a:ext uri="{28A0092B-C50C-407E-A947-70E740481C1C}">
+                          <a14:useLocalDpi xmlns:a14="http://schemas.microsoft.com/office/drawing/2010/main" val="0"/>
+                        </a:ext>
+                      </a:extLst>
+                    </a:blip>
+                    <a:srcRect/>
+                    <a:stretch>
+                      <a:fillRect/>
+                    </a:stretch>
+                  </pic:blipFill>
+                  <pic:spPr bwMode="auto">
+                    <a:xfrm>
+                      <a:off x="0" y="0"/>
+                      <a:ext cx="5270500" cy="2075952"/>
+                    </a:xfrm>
+                    <a:prstGeom prst="rect">
+                      <a:avLst/>
+                    </a:prstGeom>
+                    <a:noFill/>
+                    <a:ln>
+                      <a:noFill/>
+                    </a:ln>
+                  </pic:spPr>
+                </pic:pic>
+              </a:graphicData>
+            </a:graphic>
+          </wp:inline>
+        </w:drawing>
+      </w:r>
+    </w:p>
+    <w:p/>
+    <w:p>
+      <w:pPr>
+        <w:rPr>
+          <w:b/>
+          <w:u w:val="single"/>
+        </w:rPr>
+      </w:pPr>
+    </w:p>
+    <w:p>
+      <w:pPr>
+        <w:rPr>
+          <w:noProof/>
+          <w:u w:val="single"/>
+          <w:lang w:val="en-US"/>
+        </w:rPr>
+      </w:pPr>
+      <w:r>
+        <w:rPr>
+          <w:b/>
+          <w:noProof/>
+          <w:u w:val="single"/>
+          <w:lang w:val="en-US"/>
+        </w:rPr>
+        <w:t>Week 9 – P11</w:t>
+      </w:r>
+      <w:r>
+        <w:rPr>
+          <w:b/>
+          <w:noProof/>
+          <w:u w:val="single"/>
+          <w:lang w:val="en-US"/>
+        </w:rPr>
+        <w:t xml:space="preserve"> </w:t>
+      </w:r>
+      <w:r>
+        <w:rPr>
+          <w:noProof/>
+          <w:u w:val="single"/>
+          <w:lang w:val="en-US"/>
+        </w:rPr>
+        <w:t>– Screenshot</w:t>
+      </w:r>
+      <w:r>
+        <w:rPr>
+          <w:noProof/>
+          <w:u w:val="single"/>
+          <w:lang w:val="en-US"/>
+        </w:rPr>
+        <w:t>s</w:t>
+      </w:r>
+      <w:r>
+        <w:rPr>
+          <w:noProof/>
+          <w:u w:val="single"/>
+          <w:lang w:val="en-US"/>
+        </w:rPr>
+        <w:t xml:space="preserve"> of my 2</w:t>
+      </w:r>
+      <w:r>
+        <w:rPr>
+          <w:noProof/>
+          <w:u w:val="single"/>
+          <w:vertAlign w:val="superscript"/>
+          <w:lang w:val="en-US"/>
+        </w:rPr>
+        <w:t>nd</w:t>
+      </w:r>
+      <w:r>
+        <w:rPr>
+          <w:noProof/>
+          <w:u w:val="single"/>
+          <w:lang w:val="en-US"/>
+        </w:rPr>
+        <w:t xml:space="preserve"> Individual project </w:t>
+      </w:r>
+      <w:r>
+        <w:rPr>
+          <w:noProof/>
+          <w:u w:val="single"/>
+          <w:lang w:val="en-US"/>
+        </w:rPr>
+        <w:t xml:space="preserve">- </w:t>
+      </w:r>
+      <w:r>
+        <w:rPr>
+          <w:noProof/>
+          <w:u w:val="single"/>
+          <w:lang w:val="en-US"/>
+        </w:rPr>
+        <w:t>a to do list app I called “ICanDoItList”</w:t>
+      </w:r>
+    </w:p>
+    <w:p>
+      <w:pPr>
+        <w:rPr>
+          <w:noProof/>
+          <w:u w:val="single"/>
+          <w:lang w:val="en-US"/>
+        </w:rPr>
+      </w:pPr>
+    </w:p>
+    <w:p>
+      <w:pPr>
+        <w:rPr>
+          <w:noProof/>
+          <w:u w:val="single"/>
+          <w:lang w:val="en-US"/>
+        </w:rPr>
+      </w:pPr>
+      <w:r>
+        <w:rPr>
+          <w:noProof/>
+          <w:u w:val="single"/>
+          <w:lang w:val="en-US"/>
+        </w:rPr>
+        <w:t>https://github.com/olgamaunsell/ICanDoItList-Java-Android-App</w:t>
+      </w:r>
+    </w:p>
+    <w:p>
+      <w:pPr>
+        <w:rPr>
+          <w:noProof/>
+          <w:u w:val="single"/>
+          <w:lang w:val="en-US"/>
+        </w:rPr>
+      </w:pPr>
+    </w:p>
+    <w:p>
+      <w:pPr>
+        <w:rPr>
+          <w:noProof/>
+          <w:u w:val="single"/>
+          <w:lang w:val="en-US"/>
+        </w:rPr>
+      </w:pPr>
+      <w:r>
+        <w:rPr>
+          <w:noProof/>
+          <w:u w:val="single"/>
+          <w:lang w:val="en-US"/>
+        </w:rPr>
+        <w:drawing>
+          <wp:inline distT="0" distB="0" distL="0" distR="0" wp14:anchorId="508580B0" wp14:editId="214A2CC4">
+            <wp:extent cx="5270500" cy="2855839"/>
+            <wp:effectExtent l="0" t="0" r="0" b="0"/>
+            <wp:docPr id="28" name="Picture 4"/>
+            <wp:cNvGraphicFramePr>
+              <a:graphicFrameLocks xmlns:a="http://schemas.openxmlformats.org/drawingml/2006/main" noChangeAspect="1"/>
+            </wp:cNvGraphicFramePr>
+            <a:graphic xmlns:a="http://schemas.openxmlformats.org/drawingml/2006/main">
+              <a:graphicData uri="http://schemas.openxmlformats.org/drawingml/2006/picture">
+                <pic:pic xmlns:pic="http://schemas.openxmlformats.org/drawingml/2006/picture">
+                  <pic:nvPicPr>
+                    <pic:cNvPr id="0" name="Picture 4"/>
+                    <pic:cNvPicPr>
+                      <a:picLocks noChangeAspect="1" noChangeArrowheads="1"/>
+                    </pic:cNvPicPr>
+                  </pic:nvPicPr>
+                  <pic:blipFill>
+                    <a:blip r:embed="rId28">
+                      <a:extLst>
+                        <a:ext uri="{28A0092B-C50C-407E-A947-70E740481C1C}">
+                          <a14:useLocalDpi xmlns:a14="http://schemas.microsoft.com/office/drawing/2010/main" val="0"/>
+                        </a:ext>
+                      </a:extLst>
+                    </a:blip>
+                    <a:srcRect/>
+                    <a:stretch>
+                      <a:fillRect/>
+                    </a:stretch>
+                  </pic:blipFill>
+                  <pic:spPr bwMode="auto">
+                    <a:xfrm>
+                      <a:off x="0" y="0"/>
+                      <a:ext cx="5270500" cy="2855839"/>
+                    </a:xfrm>
+                    <a:prstGeom prst="rect">
+                      <a:avLst/>
+                    </a:prstGeom>
+                    <a:noFill/>
+                    <a:ln>
+                      <a:noFill/>
+                    </a:ln>
+                  </pic:spPr>
+                </pic:pic>
+              </a:graphicData>
+            </a:graphic>
+          </wp:inline>
+        </w:drawing>
+      </w:r>
+    </w:p>
+    <w:p>
+      <w:pPr>
+        <w:rPr>
+          <w:noProof/>
+          <w:lang w:val="en-US"/>
+        </w:rPr>
+      </w:pPr>
+    </w:p>
+    <w:p>
+      <w:pPr>
+        <w:rPr>
+          <w:noProof/>
+          <w:lang w:val="en-US"/>
+        </w:rPr>
+      </w:pPr>
+      <w:r>
+        <w:rPr>
+          <w:noProof/>
+          <w:lang w:val="en-US"/>
+        </w:rPr>
+        <w:drawing>
+          <wp:inline distT="0" distB="0" distL="0" distR="0" wp14:anchorId="634B7575" wp14:editId="7E41C1A4">
+            <wp:extent cx="5270500" cy="2962452"/>
+            <wp:effectExtent l="0" t="0" r="0" b="9525"/>
+            <wp:docPr id="29" name="Picture 5"/>
+            <wp:cNvGraphicFramePr>
+              <a:graphicFrameLocks xmlns:a="http://schemas.openxmlformats.org/drawingml/2006/main" noChangeAspect="1"/>
+            </wp:cNvGraphicFramePr>
+            <a:graphic xmlns:a="http://schemas.openxmlformats.org/drawingml/2006/main">
+              <a:graphicData uri="http://schemas.openxmlformats.org/drawingml/2006/picture">
+                <pic:pic xmlns:pic="http://schemas.openxmlformats.org/drawingml/2006/picture">
+                  <pic:nvPicPr>
+                    <pic:cNvPr id="0" name="Picture 5"/>
+                    <pic:cNvPicPr>
+                      <a:picLocks noChangeAspect="1" noChangeArrowheads="1"/>
+                    </pic:cNvPicPr>
+                  </pic:nvPicPr>
+                  <pic:blipFill>
+                    <a:blip r:embed="rId29">
+                      <a:extLst>
+                        <a:ext uri="{28A0092B-C50C-407E-A947-70E740481C1C}">
+                          <a14:useLocalDpi xmlns:a14="http://schemas.microsoft.com/office/drawing/2010/main" val="0"/>
+                        </a:ext>
+                      </a:extLst>
+                    </a:blip>
+                    <a:srcRect/>
+                    <a:stretch>
+                      <a:fillRect/>
+                    </a:stretch>
+                  </pic:blipFill>
+                  <pic:spPr bwMode="auto">
+                    <a:xfrm>
+                      <a:off x="0" y="0"/>
+                      <a:ext cx="5270500" cy="2962452"/>
+                    </a:xfrm>
+                    <a:prstGeom prst="rect">
+                      <a:avLst/>
+                    </a:prstGeom>
+                    <a:noFill/>
+                    <a:ln>
+                      <a:noFill/>
+                    </a:ln>
+                  </pic:spPr>
+                </pic:pic>
+              </a:graphicData>
+            </a:graphic>
+          </wp:inline>
+        </w:drawing>
+      </w:r>
+    </w:p>
+    <w:p>
+      <w:pPr>
+        <w:rPr>
+          <w:noProof/>
+          <w:lang w:val="en-US"/>
+        </w:rPr>
+      </w:pPr>
+    </w:p>
+    <w:p>
+      <w:pPr>
+        <w:rPr>
+          <w:noProof/>
+          <w:lang w:val="en-US"/>
+        </w:rPr>
+      </w:pPr>
+    </w:p>
+    <w:p>
+      <w:pPr>
+        <w:rPr>
+          <w:noProof/>
+          <w:lang w:val="en-US"/>
+        </w:rPr>
+      </w:pPr>
+      <w:r>
+        <w:rPr>
+          <w:noProof/>
+          <w:lang w:val="en-US"/>
+        </w:rPr>
+        <w:drawing>
+          <wp:inline distT="0" distB="0" distL="0" distR="0" wp14:anchorId="0F4F6F5B" wp14:editId="24C1A2D4">
+            <wp:extent cx="5270500" cy="3029392"/>
+            <wp:effectExtent l="0" t="0" r="0" b="0"/>
+            <wp:docPr id="30" name="Picture 1"/>
+            <wp:cNvGraphicFramePr>
+              <a:graphicFrameLocks xmlns:a="http://schemas.openxmlformats.org/drawingml/2006/main" noChangeAspect="1"/>
+            </wp:cNvGraphicFramePr>
+            <a:graphic xmlns:a="http://schemas.openxmlformats.org/drawingml/2006/main">
+              <a:graphicData uri="http://schemas.openxmlformats.org/drawingml/2006/picture">
+                <pic:pic xmlns:pic="http://schemas.openxmlformats.org/drawingml/2006/picture">
+                  <pic:nvPicPr>
+                    <pic:cNvPr id="0" name="Picture 1"/>
+                    <pic:cNvPicPr>
+                      <a:picLocks noChangeAspect="1" noChangeArrowheads="1"/>
+                    </pic:cNvPicPr>
+                  </pic:nvPicPr>
+                  <pic:blipFill>
+                    <a:blip r:embed="rId30">
+                      <a:extLst>
+                        <a:ext uri="{28A0092B-C50C-407E-A947-70E740481C1C}">
+                          <a14:useLocalDpi xmlns:a14="http://schemas.microsoft.com/office/drawing/2010/main" val="0"/>
+                        </a:ext>
+                      </a:extLst>
+                    </a:blip>
+                    <a:srcRect/>
+                    <a:stretch>
+                      <a:fillRect/>
+                    </a:stretch>
+                  </pic:blipFill>
+                  <pic:spPr bwMode="auto">
+                    <a:xfrm>
+                      <a:off x="0" y="0"/>
+                      <a:ext cx="5270500" cy="3029392"/>
+                    </a:xfrm>
+                    <a:prstGeom prst="rect">
+                      <a:avLst/>
+                    </a:prstGeom>
+                    <a:noFill/>
+                    <a:ln>
+                      <a:noFill/>
+                    </a:ln>
+                  </pic:spPr>
+                </pic:pic>
+              </a:graphicData>
+            </a:graphic>
+          </wp:inline>
+        </w:drawing>
+      </w:r>
+    </w:p>
+    <w:p>
+      <w:pPr>
+        <w:rPr>
+          <w:noProof/>
+          <w:lang w:val="en-US"/>
+        </w:rPr>
+      </w:pPr>
+    </w:p>
+    <w:p>
+      <w:pPr>
+        <w:rPr>
+          <w:noProof/>
+          <w:u w:val="single"/>
+          <w:lang w:val="en-US"/>
+        </w:rPr>
+      </w:pPr>
+      <w:r>
+        <w:rPr>
+          <w:b/>
+          <w:noProof/>
+          <w:u w:val="single"/>
+          <w:lang w:val="en-US"/>
+        </w:rPr>
+        <w:t>Week 9 – P12</w:t>
+      </w:r>
+      <w:r>
+        <w:rPr>
+          <w:b/>
+          <w:noProof/>
+          <w:u w:val="single"/>
+          <w:lang w:val="en-US"/>
+        </w:rPr>
+        <w:t xml:space="preserve"> </w:t>
+      </w:r>
+      <w:r>
+        <w:rPr>
+          <w:noProof/>
+          <w:u w:val="single"/>
+          <w:lang w:val="en-US"/>
+        </w:rPr>
+        <w:t>– Screenshots of planning and the different stages of development to show changes</w:t>
+      </w:r>
+    </w:p>
+    <w:p>
+      <w:pPr>
+        <w:rPr>
+          <w:noProof/>
+          <w:lang w:val="en-US"/>
+        </w:rPr>
+      </w:pPr>
+    </w:p>
+    <w:p>
+      <w:pPr>
+        <w:rPr>
+          <w:noProof/>
+          <w:lang w:val="en-US"/>
+        </w:rPr>
+      </w:pPr>
+      <w:r>
+        <w:rPr>
+          <w:noProof/>
+          <w:lang w:val="en-US"/>
+        </w:rPr>
+        <w:t xml:space="preserve">Day 2 of individual </w:t>
+      </w:r>
+      <w:r>
+        <w:rPr>
+          <w:noProof/>
+          <w:lang w:val="en-US"/>
+        </w:rPr>
+        <w:t xml:space="preserve">Java Android Studio </w:t>
+      </w:r>
+      <w:r>
+        <w:rPr>
+          <w:noProof/>
+          <w:lang w:val="en-US"/>
+        </w:rPr>
+        <w:t>project (27</w:t>
+      </w:r>
+      <w:r>
+        <w:rPr>
+          <w:noProof/>
+          <w:vertAlign w:val="superscript"/>
+          <w:lang w:val="en-US"/>
+        </w:rPr>
+        <w:t>th</w:t>
+      </w:r>
+      <w:r>
+        <w:rPr>
+          <w:noProof/>
+          <w:lang w:val="en-US"/>
+        </w:rPr>
+        <w:t xml:space="preserve"> Jan)</w:t>
+      </w:r>
+    </w:p>
+    <w:p>
+      <w:pPr>
+        <w:rPr>
+          <w:noProof/>
+          <w:lang w:val="en-US"/>
+        </w:rPr>
+      </w:pPr>
+    </w:p>
+    <w:p>
+      <w:r>
+        <w:rPr>
+          <w:noProof/>
+          <w:lang w:val="en-US"/>
+        </w:rPr>
+        <w:drawing>
+          <wp:inline distT="0" distB="0" distL="0" distR="0" wp14:anchorId="5FB9D160" wp14:editId="0B732473">
+            <wp:extent cx="4700321" cy="2041525"/>
+            <wp:effectExtent l="0" t="0" r="0" b="0"/>
+            <wp:docPr id="5" name="Picture 5"/>
+            <wp:cNvGraphicFramePr>
+              <a:graphicFrameLocks xmlns:a="http://schemas.openxmlformats.org/drawingml/2006/main" noChangeAspect="1"/>
+            </wp:cNvGraphicFramePr>
+            <a:graphic xmlns:a="http://schemas.openxmlformats.org/drawingml/2006/main">
+              <a:graphicData uri="http://schemas.openxmlformats.org/drawingml/2006/picture">
+                <pic:pic xmlns:pic="http://schemas.openxmlformats.org/drawingml/2006/picture">
+                  <pic:nvPicPr>
+                    <pic:cNvPr id="0" name="Picture 5"/>
+                    <pic:cNvPicPr>
+                      <a:picLocks noChangeAspect="1" noChangeArrowheads="1"/>
+                    </pic:cNvPicPr>
+                  </pic:nvPicPr>
+                  <pic:blipFill>
+                    <a:blip r:embed="rId31">
+                      <a:extLst>
+                        <a:ext uri="{28A0092B-C50C-407E-A947-70E740481C1C}">
+                          <a14:useLocalDpi xmlns:a14="http://schemas.microsoft.com/office/drawing/2010/main" val="0"/>
+                        </a:ext>
+                      </a:extLst>
+                    </a:blip>
+                    <a:srcRect/>
+                    <a:stretch>
+                      <a:fillRect/>
+                    </a:stretch>
+                  </pic:blipFill>
+                  <pic:spPr bwMode="auto">
+                    <a:xfrm>
+                      <a:off x="0" y="0"/>
+                      <a:ext cx="4700321" cy="2041525"/>
+                    </a:xfrm>
+                    <a:prstGeom prst="rect">
+                      <a:avLst/>
+                    </a:prstGeom>
+                    <a:noFill/>
+                    <a:ln>
+                      <a:noFill/>
+                    </a:ln>
+                  </pic:spPr>
+                </pic:pic>
+              </a:graphicData>
+            </a:graphic>
+          </wp:inline>
+        </w:drawing>
+      </w:r>
+    </w:p>
+    <w:p>
+      <w:r>
+        <w:rPr>
+          <w:noProof/>
+          <w:lang w:val="en-US"/>
+        </w:rPr>
+        <w:drawing>
+          <wp:inline distT="0" distB="0" distL="0" distR="0" wp14:anchorId="38D58643" wp14:editId="728C8A4F">
+            <wp:extent cx="3086100" cy="2220132"/>
+            <wp:effectExtent l="0" t="0" r="0" b="0"/>
+            <wp:docPr id="15" name="Picture 15"/>
+            <wp:cNvGraphicFramePr>
+              <a:graphicFrameLocks xmlns:a="http://schemas.openxmlformats.org/drawingml/2006/main" noChangeAspect="1"/>
+            </wp:cNvGraphicFramePr>
+            <a:graphic xmlns:a="http://schemas.openxmlformats.org/drawingml/2006/main">
+              <a:graphicData uri="http://schemas.openxmlformats.org/drawingml/2006/picture">
+                <pic:pic xmlns:pic="http://schemas.openxmlformats.org/drawingml/2006/picture">
+                  <pic:nvPicPr>
+                    <pic:cNvPr id="0" name="Picture 6"/>
+                    <pic:cNvPicPr>
+                      <a:picLocks noChangeAspect="1" noChangeArrowheads="1"/>
+                    </pic:cNvPicPr>
+                  </pic:nvPicPr>
+                  <pic:blipFill>
+                    <a:blip r:embed="rId32">
+                      <a:extLst>
+                        <a:ext uri="{28A0092B-C50C-407E-A947-70E740481C1C}">
+                          <a14:useLocalDpi xmlns:a14="http://schemas.microsoft.com/office/drawing/2010/main" val="0"/>
+                        </a:ext>
+                      </a:extLst>
+                    </a:blip>
+                    <a:srcRect/>
+                    <a:stretch>
+                      <a:fillRect/>
+                    </a:stretch>
+                  </pic:blipFill>
+                  <pic:spPr bwMode="auto">
+                    <a:xfrm>
+                      <a:off x="0" y="0"/>
+                      <a:ext cx="3086221" cy="2220219"/>
+                    </a:xfrm>
+                    <a:prstGeom prst="rect">
+                      <a:avLst/>
+                    </a:prstGeom>
+                    <a:noFill/>
+                    <a:ln>
+                      <a:noFill/>
+                    </a:ln>
+                  </pic:spPr>
+                </pic:pic>
+              </a:graphicData>
+            </a:graphic>
+          </wp:inline>
+        </w:drawing>
+      </w:r>
+    </w:p>
+    <w:p/>
+    <w:p>
+      <w:r>
+        <w:t xml:space="preserve">During the project week I decided after research not to include “completed task” checkbox on Main List screen – too complicated/difficult to do with Shared </w:t>
+      </w:r>
+      <w:proofErr w:type="spellStart"/>
+      <w:r>
+        <w:t>prefs</w:t>
+      </w:r>
+      <w:proofErr w:type="spellEnd"/>
+      <w:r>
+        <w:t xml:space="preserve"> – this would be better with a database as a future extension. </w:t>
+      </w:r>
+    </w:p>
+    <w:p>
+      <w:r>
+        <w:rPr>
+          <w:noProof/>
+          <w:lang w:val="en-US"/>
+        </w:rPr>
+        <w:drawing>
+          <wp:inline distT="0" distB="0" distL="0" distR="0" wp14:anchorId="7377CD42" wp14:editId="07B63087">
+            <wp:extent cx="5270500" cy="1971040"/>
+            <wp:effectExtent l="0" t="0" r="12700" b="10160"/>
+            <wp:docPr id="27" name="Picture 27"/>
+            <wp:cNvGraphicFramePr>
+              <a:graphicFrameLocks xmlns:a="http://schemas.openxmlformats.org/drawingml/2006/main" noChangeAspect="1"/>
+            </wp:cNvGraphicFramePr>
+            <a:graphic xmlns:a="http://schemas.openxmlformats.org/drawingml/2006/main">
+              <a:graphicData uri="http://schemas.openxmlformats.org/drawingml/2006/picture">
+                <pic:pic xmlns:pic="http://schemas.openxmlformats.org/drawingml/2006/picture">
+                  <pic:nvPicPr>
+                    <pic:cNvPr id="0" name="Picture 1"/>
+                    <pic:cNvPicPr>
+                      <a:picLocks noChangeAspect="1" noChangeArrowheads="1"/>
+                    </pic:cNvPicPr>
+                  </pic:nvPicPr>
+                  <pic:blipFill>
+                    <a:blip r:embed="rId33">
+                      <a:extLst>
+                        <a:ext uri="{28A0092B-C50C-407E-A947-70E740481C1C}">
+                          <a14:useLocalDpi xmlns:a14="http://schemas.microsoft.com/office/drawing/2010/main" val="0"/>
+                        </a:ext>
+                      </a:extLst>
+                    </a:blip>
+                    <a:srcRect/>
+                    <a:stretch>
+                      <a:fillRect/>
+                    </a:stretch>
+                  </pic:blipFill>
+                  <pic:spPr bwMode="auto">
+                    <a:xfrm>
+                      <a:off x="0" y="0"/>
+                      <a:ext cx="5270500" cy="1971040"/>
+                    </a:xfrm>
+                    <a:prstGeom prst="rect">
+                      <a:avLst/>
+                    </a:prstGeom>
+                    <a:noFill/>
+                    <a:ln>
+                      <a:noFill/>
+                    </a:ln>
+                  </pic:spPr>
+                </pic:pic>
+              </a:graphicData>
+            </a:graphic>
+          </wp:inline>
+        </w:drawing>
+      </w:r>
+    </w:p>
+    <w:p/>
+    <w:p/>
+    <w:p/>
+    <w:p/>
+    <w:p/>
+    <w:p/>
+    <w:p/>
+    <w:p/>
+    <w:p/>
+    <w:p/>
+    <w:p/>
+    <w:p>
+      <w:r>
+        <w:t>Wed 31</w:t>
+      </w:r>
+      <w:r>
+        <w:rPr>
+          <w:vertAlign w:val="superscript"/>
+        </w:rPr>
+        <w:t>st</w:t>
+      </w:r>
+      <w:r>
+        <w:rPr>
+          <w:vertAlign w:val="superscript"/>
+        </w:rPr>
+        <w:t xml:space="preserve">  </w:t>
+      </w:r>
+      <w:r>
+        <w:t>Jan 2018</w:t>
+      </w:r>
+      <w:bookmarkStart w:id="0" w:name="_GoBack"/>
+      <w:bookmarkEnd w:id="0"/>
+      <w:r>
+        <w:t xml:space="preserve"> - Updated plan on last Day</w:t>
+      </w:r>
+    </w:p>
+    <w:p/>
+    <w:p>
+      <w:r>
+        <w:rPr>
+          <w:noProof/>
+          <w:lang w:val="en-US"/>
+        </w:rPr>
+        <w:drawing>
+          <wp:inline distT="0" distB="0" distL="0" distR="0" wp14:anchorId="3756B5E4" wp14:editId="3F1D6767">
+            <wp:extent cx="5270500" cy="2435225"/>
+            <wp:effectExtent l="0" t="0" r="12700" b="3175"/>
+            <wp:docPr id="26" name="Picture 1"/>
+            <wp:cNvGraphicFramePr>
+              <a:graphicFrameLocks xmlns:a="http://schemas.openxmlformats.org/drawingml/2006/main" noChangeAspect="1"/>
+            </wp:cNvGraphicFramePr>
+            <a:graphic xmlns:a="http://schemas.openxmlformats.org/drawingml/2006/main">
+              <a:graphicData uri="http://schemas.openxmlformats.org/drawingml/2006/picture">
+                <pic:pic xmlns:pic="http://schemas.openxmlformats.org/drawingml/2006/picture">
+                  <pic:nvPicPr>
+                    <pic:cNvPr id="0" name="Picture 1"/>
+                    <pic:cNvPicPr>
+                      <a:picLocks noChangeAspect="1" noChangeArrowheads="1"/>
+                    </pic:cNvPicPr>
+                  </pic:nvPicPr>
+                  <pic:blipFill>
+                    <a:blip r:embed="rId34">
+                      <a:extLst>
+                        <a:ext uri="{28A0092B-C50C-407E-A947-70E740481C1C}">
+                          <a14:useLocalDpi xmlns:a14="http://schemas.microsoft.com/office/drawing/2010/main" val="0"/>
+                        </a:ext>
+                      </a:extLst>
+                    </a:blip>
+                    <a:srcRect/>
+                    <a:stretch>
+                      <a:fillRect/>
+                    </a:stretch>
+                  </pic:blipFill>
+                  <pic:spPr bwMode="auto">
+                    <a:xfrm>
+                      <a:off x="0" y="0"/>
+                      <a:ext cx="5270500" cy="2435225"/>
                     </a:xfrm>
                     <a:prstGeom prst="rect">
                       <a:avLst/>

</xml_diff>

<commit_message>
created tests task_A and task_B folders and moved files
</commit_message>
<xml_diff>
--- a/PDA_Evidence.docx
+++ b/PDA_Evidence.docx
@@ -58,7 +58,7 @@
                     </pic:cNvPicPr>
                   </pic:nvPicPr>
                   <pic:blipFill>
-                    <a:blip r:embed="rId5">
+                    <a:blip r:embed="rId6">
                       <a:extLst>
                         <a:ext uri="{28A0092B-C50C-407E-A947-70E740481C1C}">
                           <a14:useLocalDpi xmlns:a14="http://schemas.microsoft.com/office/drawing/2010/main" val="0"/>
@@ -115,7 +115,7 @@
                     </pic:cNvPicPr>
                   </pic:nvPicPr>
                   <pic:blipFill>
-                    <a:blip r:embed="rId6">
+                    <a:blip r:embed="rId7">
                       <a:extLst>
                         <a:ext uri="{28A0092B-C50C-407E-A947-70E740481C1C}">
                           <a14:useLocalDpi xmlns:a14="http://schemas.microsoft.com/office/drawing/2010/main" val="0"/>
@@ -172,7 +172,7 @@
                     </pic:cNvPicPr>
                   </pic:nvPicPr>
                   <pic:blipFill>
-                    <a:blip r:embed="rId7">
+                    <a:blip r:embed="rId8">
                       <a:extLst>
                         <a:ext uri="{28A0092B-C50C-407E-A947-70E740481C1C}">
                           <a14:useLocalDpi xmlns:a14="http://schemas.microsoft.com/office/drawing/2010/main" val="0"/>
@@ -389,7 +389,7 @@
                     </pic:cNvPicPr>
                   </pic:nvPicPr>
                   <pic:blipFill>
-                    <a:blip r:embed="rId8">
+                    <a:blip r:embed="rId9">
                       <a:extLst>
                         <a:ext uri="{28A0092B-C50C-407E-A947-70E740481C1C}">
                           <a14:useLocalDpi xmlns:a14="http://schemas.microsoft.com/office/drawing/2010/main" val="0"/>
@@ -445,7 +445,7 @@
                     </pic:cNvPicPr>
                   </pic:nvPicPr>
                   <pic:blipFill>
-                    <a:blip r:embed="rId9">
+                    <a:blip r:embed="rId10">
                       <a:extLst>
                         <a:ext uri="{28A0092B-C50C-407E-A947-70E740481C1C}">
                           <a14:useLocalDpi xmlns:a14="http://schemas.microsoft.com/office/drawing/2010/main" val="0"/>
@@ -501,7 +501,7 @@
                     </pic:cNvPicPr>
                   </pic:nvPicPr>
                   <pic:blipFill>
-                    <a:blip r:embed="rId10">
+                    <a:blip r:embed="rId11">
                       <a:extLst>
                         <a:ext uri="{28A0092B-C50C-407E-A947-70E740481C1C}">
                           <a14:useLocalDpi xmlns:a14="http://schemas.microsoft.com/office/drawing/2010/main" val="0"/>
@@ -646,7 +646,7 @@
                     </pic:cNvPicPr>
                   </pic:nvPicPr>
                   <pic:blipFill>
-                    <a:blip r:embed="rId11">
+                    <a:blip r:embed="rId12">
                       <a:extLst>
                         <a:ext uri="{28A0092B-C50C-407E-A947-70E740481C1C}">
                           <a14:useLocalDpi xmlns:a14="http://schemas.microsoft.com/office/drawing/2010/main" val="0"/>
@@ -701,7 +701,7 @@
                     </pic:cNvPicPr>
                   </pic:nvPicPr>
                   <pic:blipFill>
-                    <a:blip r:embed="rId12">
+                    <a:blip r:embed="rId13">
                       <a:extLst>
                         <a:ext uri="{28A0092B-C50C-407E-A947-70E740481C1C}">
                           <a14:useLocalDpi xmlns:a14="http://schemas.microsoft.com/office/drawing/2010/main" val="0"/>
@@ -776,7 +776,7 @@
                     </pic:cNvPicPr>
                   </pic:nvPicPr>
                   <pic:blipFill>
-                    <a:blip r:embed="rId13">
+                    <a:blip r:embed="rId14">
                       <a:extLst>
                         <a:ext uri="{28A0092B-C50C-407E-A947-70E740481C1C}">
                           <a14:useLocalDpi xmlns:a14="http://schemas.microsoft.com/office/drawing/2010/main" val="0"/>
@@ -833,7 +833,7 @@
                     </pic:cNvPicPr>
                   </pic:nvPicPr>
                   <pic:blipFill>
-                    <a:blip r:embed="rId14">
+                    <a:blip r:embed="rId15">
                       <a:extLst>
                         <a:ext uri="{28A0092B-C50C-407E-A947-70E740481C1C}">
                           <a14:useLocalDpi xmlns:a14="http://schemas.microsoft.com/office/drawing/2010/main" val="0"/>
@@ -889,7 +889,7 @@
                     </pic:cNvPicPr>
                   </pic:nvPicPr>
                   <pic:blipFill>
-                    <a:blip r:embed="rId15">
+                    <a:blip r:embed="rId16">
                       <a:extLst>
                         <a:ext uri="{28A0092B-C50C-407E-A947-70E740481C1C}">
                           <a14:useLocalDpi xmlns:a14="http://schemas.microsoft.com/office/drawing/2010/main" val="0"/>
@@ -949,7 +949,7 @@
                     </pic:cNvPicPr>
                   </pic:nvPicPr>
                   <pic:blipFill>
-                    <a:blip r:embed="rId16">
+                    <a:blip r:embed="rId17">
                       <a:extLst>
                         <a:ext uri="{28A0092B-C50C-407E-A947-70E740481C1C}">
                           <a14:useLocalDpi xmlns:a14="http://schemas.microsoft.com/office/drawing/2010/main" val="0"/>
@@ -982,7 +982,146 @@
       </w:r>
     </w:p>
     <w:p/>
-    <w:p/>
+    <w:p>
+      <w:r>
+        <w:t>Week 3 – I.T.3 – Demonstrate searching data in a program</w:t>
+      </w:r>
+    </w:p>
+    <w:p>
+      <w:r>
+        <w:rPr>
+          <w:noProof/>
+          <w:lang w:val="en-US"/>
+        </w:rPr>
+        <w:drawing>
+          <wp:inline distT="0" distB="0" distL="0" distR="0" wp14:anchorId="0B796E18" wp14:editId="1C40C54E">
+            <wp:extent cx="3886200" cy="1307340"/>
+            <wp:effectExtent l="0" t="0" r="0" b="0"/>
+            <wp:docPr id="34" name="Picture 5"/>
+            <wp:cNvGraphicFramePr>
+              <a:graphicFrameLocks xmlns:a="http://schemas.openxmlformats.org/drawingml/2006/main" noChangeAspect="1"/>
+            </wp:cNvGraphicFramePr>
+            <a:graphic xmlns:a="http://schemas.openxmlformats.org/drawingml/2006/main">
+              <a:graphicData uri="http://schemas.openxmlformats.org/drawingml/2006/picture">
+                <pic:pic xmlns:pic="http://schemas.openxmlformats.org/drawingml/2006/picture">
+                  <pic:nvPicPr>
+                    <pic:cNvPr id="0" name="Picture 5"/>
+                    <pic:cNvPicPr>
+                      <a:picLocks noChangeAspect="1" noChangeArrowheads="1"/>
+                    </pic:cNvPicPr>
+                  </pic:nvPicPr>
+                  <pic:blipFill>
+                    <a:blip r:embed="rId18">
+                      <a:extLst>
+                        <a:ext uri="{28A0092B-C50C-407E-A947-70E740481C1C}">
+                          <a14:useLocalDpi xmlns:a14="http://schemas.microsoft.com/office/drawing/2010/main" val="0"/>
+                        </a:ext>
+                      </a:extLst>
+                    </a:blip>
+                    <a:srcRect/>
+                    <a:stretch>
+                      <a:fillRect/>
+                    </a:stretch>
+                  </pic:blipFill>
+                  <pic:spPr bwMode="auto">
+                    <a:xfrm>
+                      <a:off x="0" y="0"/>
+                      <a:ext cx="3888986" cy="1308277"/>
+                    </a:xfrm>
+                    <a:prstGeom prst="rect">
+                      <a:avLst/>
+                    </a:prstGeom>
+                    <a:noFill/>
+                    <a:ln>
+                      <a:noFill/>
+                    </a:ln>
+                  </pic:spPr>
+                </pic:pic>
+              </a:graphicData>
+            </a:graphic>
+          </wp:inline>
+        </w:drawing>
+      </w:r>
+    </w:p>
+    <w:p/>
+    <w:p>
+      <w:r>
+        <w:t>** Include screenshot of result of function running **</w:t>
+      </w:r>
+    </w:p>
+    <w:p/>
+    <w:p>
+      <w:r>
+        <w:t>Week 3 – I.T.4 – Demonstrate sorting data in a program</w:t>
+      </w:r>
+    </w:p>
+    <w:p/>
+    <w:p>
+      <w:r>
+        <w:rPr>
+          <w:noProof/>
+          <w:lang w:val="en-US"/>
+        </w:rPr>
+        <w:drawing>
+          <wp:inline distT="0" distB="0" distL="0" distR="0" wp14:anchorId="29C88C1F" wp14:editId="42248D47">
+            <wp:extent cx="5270500" cy="1237650"/>
+            <wp:effectExtent l="0" t="0" r="0" b="6985"/>
+            <wp:docPr id="33" name="Picture 4"/>
+            <wp:cNvGraphicFramePr>
+              <a:graphicFrameLocks xmlns:a="http://schemas.openxmlformats.org/drawingml/2006/main" noChangeAspect="1"/>
+            </wp:cNvGraphicFramePr>
+            <a:graphic xmlns:a="http://schemas.openxmlformats.org/drawingml/2006/main">
+              <a:graphicData uri="http://schemas.openxmlformats.org/drawingml/2006/picture">
+                <pic:pic xmlns:pic="http://schemas.openxmlformats.org/drawingml/2006/picture">
+                  <pic:nvPicPr>
+                    <pic:cNvPr id="0" name="Picture 4"/>
+                    <pic:cNvPicPr>
+                      <a:picLocks noChangeAspect="1" noChangeArrowheads="1"/>
+                    </pic:cNvPicPr>
+                  </pic:nvPicPr>
+                  <pic:blipFill>
+                    <a:blip r:embed="rId19">
+                      <a:extLst>
+                        <a:ext uri="{28A0092B-C50C-407E-A947-70E740481C1C}">
+                          <a14:useLocalDpi xmlns:a14="http://schemas.microsoft.com/office/drawing/2010/main" val="0"/>
+                        </a:ext>
+                      </a:extLst>
+                    </a:blip>
+                    <a:srcRect/>
+                    <a:stretch>
+                      <a:fillRect/>
+                    </a:stretch>
+                  </pic:blipFill>
+                  <pic:spPr bwMode="auto">
+                    <a:xfrm>
+                      <a:off x="0" y="0"/>
+                      <a:ext cx="5270500" cy="1237650"/>
+                    </a:xfrm>
+                    <a:prstGeom prst="rect">
+                      <a:avLst/>
+                    </a:prstGeom>
+                    <a:noFill/>
+                    <a:ln>
+                      <a:noFill/>
+                    </a:ln>
+                  </pic:spPr>
+                </pic:pic>
+              </a:graphicData>
+            </a:graphic>
+          </wp:inline>
+        </w:drawing>
+      </w:r>
+    </w:p>
+    <w:p/>
+    <w:p>
+      <w:r>
+        <w:t>** Include screenshot of result of function running **</w:t>
+      </w:r>
+    </w:p>
+    <w:p>
+      <w:bookmarkStart w:id="0" w:name="_GoBack"/>
+      <w:bookmarkEnd w:id="0"/>
+    </w:p>
     <w:p>
       <w:r>
         <w:t>Week 5</w:t>
@@ -1013,7 +1152,7 @@
                     </pic:cNvPicPr>
                   </pic:nvPicPr>
                   <pic:blipFill>
-                    <a:blip r:embed="rId17">
+                    <a:blip r:embed="rId20">
                       <a:extLst>
                         <a:ext uri="{28A0092B-C50C-407E-A947-70E740481C1C}">
                           <a14:useLocalDpi xmlns:a14="http://schemas.microsoft.com/office/drawing/2010/main" val="0"/>
@@ -1110,7 +1249,7 @@
                     </pic:cNvPicPr>
                   </pic:nvPicPr>
                   <pic:blipFill>
-                    <a:blip r:embed="rId18">
+                    <a:blip r:embed="rId21">
                       <a:extLst>
                         <a:ext uri="{28A0092B-C50C-407E-A947-70E740481C1C}">
                           <a14:useLocalDpi xmlns:a14="http://schemas.microsoft.com/office/drawing/2010/main" val="0"/>
@@ -1171,7 +1310,6 @@
       </w:r>
     </w:p>
     <w:p/>
-    <w:p/>
     <w:p>
       <w:r>
         <w:rPr>
@@ -1179,18 +1317,10 @@
           <w:lang w:val="en-US"/>
         </w:rPr>
         <w:drawing>
-          <wp:anchor distT="0" distB="0" distL="114300" distR="114300" simplePos="0" relativeHeight="251658240" behindDoc="0" locked="0" layoutInCell="1" allowOverlap="1" wp14:anchorId="17349B87" wp14:editId="093F17DE">
-            <wp:simplePos x="0" y="0"/>
-            <wp:positionH relativeFrom="column">
-              <wp:align>left</wp:align>
-            </wp:positionH>
-            <wp:positionV relativeFrom="paragraph">
-              <wp:align>top</wp:align>
-            </wp:positionV>
-            <wp:extent cx="5266055" cy="3970655"/>
-            <wp:effectExtent l="0" t="0" r="0" b="0"/>
-            <wp:wrapSquare wrapText="bothSides"/>
-            <wp:docPr id="3" name="Picture 3" descr="Sierra 10.12:Users:admin:Desktop:Screen Shot 2018-01-05 at 13.02.02.png"/>
+          <wp:inline distT="0" distB="0" distL="0" distR="0" wp14:anchorId="51A61E30" wp14:editId="42F216F0">
+            <wp:extent cx="5270500" cy="4490561"/>
+            <wp:effectExtent l="0" t="0" r="0" b="5715"/>
+            <wp:docPr id="32" name="Picture 3"/>
             <wp:cNvGraphicFramePr>
               <a:graphicFrameLocks xmlns:a="http://schemas.openxmlformats.org/drawingml/2006/main" noChangeAspect="1"/>
             </wp:cNvGraphicFramePr>
@@ -1198,13 +1328,13 @@
               <a:graphicData uri="http://schemas.openxmlformats.org/drawingml/2006/picture">
                 <pic:pic xmlns:pic="http://schemas.openxmlformats.org/drawingml/2006/picture">
                   <pic:nvPicPr>
-                    <pic:cNvPr id="0" name="Picture 3" descr="Sierra 10.12:Users:admin:Desktop:Screen Shot 2018-01-05 at 13.02.02.png"/>
+                    <pic:cNvPr id="0" name="Picture 3"/>
                     <pic:cNvPicPr>
                       <a:picLocks noChangeAspect="1" noChangeArrowheads="1"/>
                     </pic:cNvPicPr>
                   </pic:nvPicPr>
                   <pic:blipFill>
-                    <a:blip r:embed="rId19">
+                    <a:blip r:embed="rId22">
                       <a:extLst>
                         <a:ext uri="{28A0092B-C50C-407E-A947-70E740481C1C}">
                           <a14:useLocalDpi xmlns:a14="http://schemas.microsoft.com/office/drawing/2010/main" val="0"/>
@@ -1219,7 +1349,7 @@
                   <pic:spPr bwMode="auto">
                     <a:xfrm>
                       <a:off x="0" y="0"/>
-                      <a:ext cx="5266055" cy="3970655"/>
+                      <a:ext cx="5270500" cy="4490561"/>
                     </a:xfrm>
                     <a:prstGeom prst="rect">
                       <a:avLst/>
@@ -1232,9 +1362,12 @@
                 </pic:pic>
               </a:graphicData>
             </a:graphic>
-          </wp:anchor>
+          </wp:inline>
         </w:drawing>
       </w:r>
+    </w:p>
+    <w:p/>
+    <w:p>
       <w:r>
         <w:br w:type="textWrapping" w:clear="all"/>
       </w:r>
@@ -1256,15 +1389,11 @@
     <w:p/>
     <w:p/>
     <w:p/>
-    <w:p/>
-    <w:p/>
-    <w:p/>
     <w:p>
       <w:r>
         <w:br w:type="page"/>
       </w:r>
     </w:p>
-    <w:p/>
     <w:p>
       <w:pPr>
         <w:rPr>
@@ -1303,7 +1432,7 @@
                     </pic:cNvPicPr>
                   </pic:nvPicPr>
                   <pic:blipFill>
-                    <a:blip r:embed="rId20">
+                    <a:blip r:embed="rId23">
                       <a:extLst>
                         <a:ext uri="{28A0092B-C50C-407E-A947-70E740481C1C}">
                           <a14:useLocalDpi xmlns:a14="http://schemas.microsoft.com/office/drawing/2010/main" val="0"/>
@@ -1362,7 +1491,7 @@
                     </pic:cNvPicPr>
                   </pic:nvPicPr>
                   <pic:blipFill>
-                    <a:blip r:embed="rId21">
+                    <a:blip r:embed="rId24">
                       <a:extLst>
                         <a:ext uri="{28A0092B-C50C-407E-A947-70E740481C1C}">
                           <a14:useLocalDpi xmlns:a14="http://schemas.microsoft.com/office/drawing/2010/main" val="0"/>
@@ -1396,6 +1525,297 @@
     </w:p>
     <w:p/>
     <w:p>
+      <w:pPr>
+        <w:rPr>
+          <w:b/>
+          <w:u w:val="single"/>
+        </w:rPr>
+      </w:pPr>
+      <w:r>
+        <w:rPr>
+          <w:b/>
+          <w:u w:val="single"/>
+        </w:rPr>
+        <w:t xml:space="preserve">Money Tracker Project </w:t>
+      </w:r>
+      <w:r>
+        <w:rPr>
+          <w:b/>
+          <w:u w:val="single"/>
+        </w:rPr>
+        <w:t xml:space="preserve">Implementation </w:t>
+      </w:r>
+      <w:r>
+        <w:rPr>
+          <w:b/>
+          <w:u w:val="single"/>
+        </w:rPr>
+        <w:t>Constraints</w:t>
+      </w:r>
+    </w:p>
+    <w:p/>
+    <w:p>
+      <w:pPr>
+        <w:spacing w:after="135"/>
+        <w:rPr>
+          <w:rFonts w:ascii="Helvetica Neue" w:hAnsi="Helvetica Neue" w:cs="Times New Roman"/>
+          <w:color w:val="737373"/>
+          <w:sz w:val="20"/>
+          <w:szCs w:val="20"/>
+        </w:rPr>
+      </w:pPr>
+      <w:r>
+        <w:rPr>
+          <w:rFonts w:ascii="Helvetica Neue" w:hAnsi="Helvetica Neue" w:cs="Times New Roman"/>
+          <w:color w:val="737373"/>
+          <w:sz w:val="20"/>
+          <w:szCs w:val="20"/>
+        </w:rPr>
+        <w:t>The project must be built using only:</w:t>
+      </w:r>
+    </w:p>
+    <w:p>
+      <w:pPr>
+        <w:numPr>
+          <w:ilvl w:val="0"/>
+          <w:numId w:val="1"/>
+        </w:numPr>
+        <w:spacing w:before="100" w:beforeAutospacing="1" w:after="100" w:afterAutospacing="1"/>
+        <w:rPr>
+          <w:rFonts w:ascii="Helvetica Neue" w:eastAsia="Times New Roman" w:hAnsi="Helvetica Neue" w:cs="Times New Roman"/>
+          <w:color w:val="737373"/>
+          <w:sz w:val="20"/>
+          <w:szCs w:val="20"/>
+        </w:rPr>
+      </w:pPr>
+      <w:r>
+        <w:rPr>
+          <w:rFonts w:ascii="Helvetica Neue" w:eastAsia="Times New Roman" w:hAnsi="Helvetica Neue" w:cs="Times New Roman"/>
+          <w:color w:val="737373"/>
+          <w:sz w:val="20"/>
+          <w:szCs w:val="20"/>
+        </w:rPr>
+        <w:t>Sinatra</w:t>
+      </w:r>
+    </w:p>
+    <w:p>
+      <w:pPr>
+        <w:numPr>
+          <w:ilvl w:val="0"/>
+          <w:numId w:val="1"/>
+        </w:numPr>
+        <w:spacing w:before="100" w:beforeAutospacing="1" w:after="100" w:afterAutospacing="1"/>
+        <w:rPr>
+          <w:rFonts w:ascii="Helvetica Neue" w:eastAsia="Times New Roman" w:hAnsi="Helvetica Neue" w:cs="Times New Roman"/>
+          <w:color w:val="737373"/>
+          <w:sz w:val="20"/>
+          <w:szCs w:val="20"/>
+        </w:rPr>
+      </w:pPr>
+      <w:proofErr w:type="spellStart"/>
+      <w:r>
+        <w:rPr>
+          <w:rFonts w:ascii="Helvetica Neue" w:eastAsia="Times New Roman" w:hAnsi="Helvetica Neue" w:cs="Times New Roman"/>
+          <w:color w:val="737373"/>
+          <w:sz w:val="20"/>
+          <w:szCs w:val="20"/>
+        </w:rPr>
+        <w:t>PostGRES</w:t>
+      </w:r>
+      <w:proofErr w:type="spellEnd"/>
+      <w:r>
+        <w:rPr>
+          <w:rFonts w:ascii="Helvetica Neue" w:eastAsia="Times New Roman" w:hAnsi="Helvetica Neue" w:cs="Times New Roman"/>
+          <w:color w:val="737373"/>
+          <w:sz w:val="20"/>
+          <w:szCs w:val="20"/>
+        </w:rPr>
+        <w:t xml:space="preserve"> SQL</w:t>
+      </w:r>
+    </w:p>
+    <w:p>
+      <w:pPr>
+        <w:numPr>
+          <w:ilvl w:val="0"/>
+          <w:numId w:val="1"/>
+        </w:numPr>
+        <w:spacing w:before="100" w:beforeAutospacing="1" w:after="100" w:afterAutospacing="1"/>
+        <w:rPr>
+          <w:rFonts w:ascii="Helvetica Neue" w:eastAsia="Times New Roman" w:hAnsi="Helvetica Neue" w:cs="Times New Roman"/>
+          <w:color w:val="737373"/>
+          <w:sz w:val="20"/>
+          <w:szCs w:val="20"/>
+        </w:rPr>
+      </w:pPr>
+      <w:r>
+        <w:rPr>
+          <w:rFonts w:ascii="Helvetica Neue" w:eastAsia="Times New Roman" w:hAnsi="Helvetica Neue" w:cs="Times New Roman"/>
+          <w:color w:val="737373"/>
+          <w:sz w:val="20"/>
+          <w:szCs w:val="20"/>
+        </w:rPr>
+        <w:t>HTML / CSS</w:t>
+      </w:r>
+    </w:p>
+    <w:p>
+      <w:pPr>
+        <w:numPr>
+          <w:ilvl w:val="0"/>
+          <w:numId w:val="1"/>
+        </w:numPr>
+        <w:spacing w:before="100" w:beforeAutospacing="1" w:after="100" w:afterAutospacing="1"/>
+        <w:rPr>
+          <w:rFonts w:ascii="Helvetica Neue" w:eastAsia="Times New Roman" w:hAnsi="Helvetica Neue" w:cs="Times New Roman"/>
+          <w:color w:val="737373"/>
+          <w:sz w:val="20"/>
+          <w:szCs w:val="20"/>
+        </w:rPr>
+      </w:pPr>
+      <w:r>
+        <w:rPr>
+          <w:rFonts w:ascii="Helvetica Neue" w:eastAsia="Times New Roman" w:hAnsi="Helvetica Neue" w:cs="Times New Roman"/>
+          <w:color w:val="737373"/>
+          <w:sz w:val="20"/>
+          <w:szCs w:val="20"/>
+        </w:rPr>
+        <w:t>Ruby</w:t>
+      </w:r>
+    </w:p>
+    <w:p>
+      <w:pPr>
+        <w:spacing w:after="135"/>
+        <w:rPr>
+          <w:rFonts w:ascii="Helvetica Neue" w:hAnsi="Helvetica Neue" w:cs="Times New Roman"/>
+          <w:color w:val="737373"/>
+          <w:sz w:val="20"/>
+          <w:szCs w:val="20"/>
+        </w:rPr>
+      </w:pPr>
+      <w:r>
+        <w:rPr>
+          <w:rFonts w:ascii="Helvetica Neue" w:hAnsi="Helvetica Neue" w:cs="Times New Roman"/>
+          <w:color w:val="737373"/>
+          <w:sz w:val="20"/>
+          <w:szCs w:val="20"/>
+        </w:rPr>
+        <w:t>It must NOT use:</w:t>
+      </w:r>
+    </w:p>
+    <w:p>
+      <w:pPr>
+        <w:numPr>
+          <w:ilvl w:val="0"/>
+          <w:numId w:val="2"/>
+        </w:numPr>
+        <w:spacing w:before="100" w:beforeAutospacing="1" w:after="100" w:afterAutospacing="1"/>
+        <w:rPr>
+          <w:rFonts w:ascii="Helvetica Neue" w:eastAsia="Times New Roman" w:hAnsi="Helvetica Neue" w:cs="Times New Roman"/>
+          <w:color w:val="737373"/>
+          <w:sz w:val="20"/>
+          <w:szCs w:val="20"/>
+        </w:rPr>
+      </w:pPr>
+      <w:r>
+        <w:rPr>
+          <w:rFonts w:ascii="Helvetica Neue" w:eastAsia="Times New Roman" w:hAnsi="Helvetica Neue" w:cs="Times New Roman"/>
+          <w:color w:val="737373"/>
+          <w:sz w:val="20"/>
+          <w:szCs w:val="20"/>
+        </w:rPr>
+        <w:t xml:space="preserve">Any Object Relational Mapper (e.g. </w:t>
+      </w:r>
+      <w:proofErr w:type="spellStart"/>
+      <w:r>
+        <w:rPr>
+          <w:rFonts w:ascii="Helvetica Neue" w:eastAsia="Times New Roman" w:hAnsi="Helvetica Neue" w:cs="Times New Roman"/>
+          <w:color w:val="737373"/>
+          <w:sz w:val="20"/>
+          <w:szCs w:val="20"/>
+        </w:rPr>
+        <w:t>ActiveRecord</w:t>
+      </w:r>
+      <w:proofErr w:type="spellEnd"/>
+      <w:r>
+        <w:rPr>
+          <w:rFonts w:ascii="Helvetica Neue" w:eastAsia="Times New Roman" w:hAnsi="Helvetica Neue" w:cs="Times New Roman"/>
+          <w:color w:val="737373"/>
+          <w:sz w:val="20"/>
+          <w:szCs w:val="20"/>
+        </w:rPr>
+        <w:t>)</w:t>
+      </w:r>
+    </w:p>
+    <w:p>
+      <w:pPr>
+        <w:numPr>
+          <w:ilvl w:val="0"/>
+          <w:numId w:val="2"/>
+        </w:numPr>
+        <w:spacing w:before="100" w:beforeAutospacing="1" w:after="100" w:afterAutospacing="1"/>
+        <w:rPr>
+          <w:rFonts w:ascii="Helvetica Neue" w:eastAsia="Times New Roman" w:hAnsi="Helvetica Neue" w:cs="Times New Roman"/>
+          <w:color w:val="737373"/>
+          <w:sz w:val="20"/>
+          <w:szCs w:val="20"/>
+        </w:rPr>
+      </w:pPr>
+      <w:r>
+        <w:rPr>
+          <w:rFonts w:ascii="Helvetica Neue" w:eastAsia="Times New Roman" w:hAnsi="Helvetica Neue" w:cs="Times New Roman"/>
+          <w:color w:val="737373"/>
+          <w:sz w:val="20"/>
+          <w:szCs w:val="20"/>
+        </w:rPr>
+        <w:t xml:space="preserve">JavaScript. </w:t>
+      </w:r>
+    </w:p>
+    <w:p>
+      <w:pPr>
+        <w:numPr>
+          <w:ilvl w:val="0"/>
+          <w:numId w:val="2"/>
+        </w:numPr>
+        <w:spacing w:before="100" w:beforeAutospacing="1" w:after="100" w:afterAutospacing="1"/>
+        <w:rPr>
+          <w:rFonts w:ascii="Helvetica Neue" w:eastAsia="Times New Roman" w:hAnsi="Helvetica Neue" w:cs="Times New Roman"/>
+          <w:color w:val="737373"/>
+          <w:sz w:val="20"/>
+          <w:szCs w:val="20"/>
+        </w:rPr>
+      </w:pPr>
+      <w:r>
+        <w:rPr>
+          <w:rFonts w:ascii="Helvetica Neue" w:eastAsia="Times New Roman" w:hAnsi="Helvetica Neue" w:cs="Times New Roman"/>
+          <w:color w:val="737373"/>
+          <w:sz w:val="20"/>
+          <w:szCs w:val="20"/>
+        </w:rPr>
+        <w:t>Authentication / User login</w:t>
+      </w:r>
+    </w:p>
+    <w:p>
+      <w:pPr>
+        <w:spacing w:before="100" w:beforeAutospacing="1" w:after="100" w:afterAutospacing="1"/>
+        <w:rPr>
+          <w:rFonts w:ascii="Helvetica Neue" w:eastAsia="Times New Roman" w:hAnsi="Helvetica Neue" w:cs="Times New Roman"/>
+          <w:color w:val="737373"/>
+          <w:sz w:val="20"/>
+          <w:szCs w:val="20"/>
+        </w:rPr>
+      </w:pPr>
+      <w:r>
+        <w:rPr>
+          <w:rFonts w:ascii="Helvetica Neue" w:eastAsia="Times New Roman" w:hAnsi="Helvetica Neue" w:cs="Times New Roman"/>
+          <w:color w:val="737373"/>
+          <w:sz w:val="20"/>
+          <w:szCs w:val="20"/>
+        </w:rPr>
+        <w:t>Time Constraint – 1 week</w:t>
+      </w:r>
+    </w:p>
+    <w:p/>
+    <w:p/>
+    <w:p>
       <w:r>
         <w:rPr>
           <w:noProof/>
@@ -1419,7 +1839,7 @@
                     </pic:cNvPicPr>
                   </pic:nvPicPr>
                   <pic:blipFill>
-                    <a:blip r:embed="rId22">
+                    <a:blip r:embed="rId25">
                       <a:extLst>
                         <a:ext uri="{28A0092B-C50C-407E-A947-70E740481C1C}">
                           <a14:useLocalDpi xmlns:a14="http://schemas.microsoft.com/office/drawing/2010/main" val="0"/>
@@ -1453,6 +1873,87 @@
     </w:p>
     <w:p/>
     <w:p/>
+    <w:p>
+      <w:r>
+        <w:t xml:space="preserve">An example of </w:t>
+      </w:r>
+      <w:proofErr w:type="spellStart"/>
+      <w:r>
+        <w:t>pseudocode</w:t>
+      </w:r>
+      <w:proofErr w:type="spellEnd"/>
+      <w:r>
+        <w:t xml:space="preserve"> for a function</w:t>
+      </w:r>
+    </w:p>
+    <w:p/>
+    <w:p>
+      <w:r>
+        <w:rPr>
+          <w:noProof/>
+          <w:lang w:val="en-US"/>
+        </w:rPr>
+        <w:drawing>
+          <wp:inline distT="0" distB="0" distL="0" distR="0" wp14:anchorId="57F3357E" wp14:editId="24922CBE">
+            <wp:extent cx="5270500" cy="2383443"/>
+            <wp:effectExtent l="0" t="0" r="0" b="4445"/>
+            <wp:docPr id="31" name="Picture 2"/>
+            <wp:cNvGraphicFramePr>
+              <a:graphicFrameLocks xmlns:a="http://schemas.openxmlformats.org/drawingml/2006/main" noChangeAspect="1"/>
+            </wp:cNvGraphicFramePr>
+            <a:graphic xmlns:a="http://schemas.openxmlformats.org/drawingml/2006/main">
+              <a:graphicData uri="http://schemas.openxmlformats.org/drawingml/2006/picture">
+                <pic:pic xmlns:pic="http://schemas.openxmlformats.org/drawingml/2006/picture">
+                  <pic:nvPicPr>
+                    <pic:cNvPr id="0" name="Picture 2"/>
+                    <pic:cNvPicPr>
+                      <a:picLocks noChangeAspect="1" noChangeArrowheads="1"/>
+                    </pic:cNvPicPr>
+                  </pic:nvPicPr>
+                  <pic:blipFill>
+                    <a:blip r:embed="rId26">
+                      <a:extLst>
+                        <a:ext uri="{28A0092B-C50C-407E-A947-70E740481C1C}">
+                          <a14:useLocalDpi xmlns:a14="http://schemas.microsoft.com/office/drawing/2010/main" val="0"/>
+                        </a:ext>
+                      </a:extLst>
+                    </a:blip>
+                    <a:srcRect/>
+                    <a:stretch>
+                      <a:fillRect/>
+                    </a:stretch>
+                  </pic:blipFill>
+                  <pic:spPr bwMode="auto">
+                    <a:xfrm>
+                      <a:off x="0" y="0"/>
+                      <a:ext cx="5270500" cy="2383443"/>
+                    </a:xfrm>
+                    <a:prstGeom prst="rect">
+                      <a:avLst/>
+                    </a:prstGeom>
+                    <a:noFill/>
+                    <a:ln>
+                      <a:noFill/>
+                    </a:ln>
+                  </pic:spPr>
+                </pic:pic>
+              </a:graphicData>
+            </a:graphic>
+          </wp:inline>
+        </w:drawing>
+      </w:r>
+    </w:p>
+    <w:p/>
+    <w:p/>
+    <w:p/>
+    <w:p/>
+    <w:p/>
+    <w:p/>
+    <w:p/>
+    <w:p/>
+    <w:p/>
+    <w:p/>
+    <w:p/>
     <w:p/>
     <w:p/>
     <w:p/>
@@ -1500,7 +2001,7 @@
                     </pic:cNvPicPr>
                   </pic:nvPicPr>
                   <pic:blipFill>
-                    <a:blip r:embed="rId23">
+                    <a:blip r:embed="rId27">
                       <a:extLst>
                         <a:ext uri="{28A0092B-C50C-407E-A947-70E740481C1C}">
                           <a14:useLocalDpi xmlns:a14="http://schemas.microsoft.com/office/drawing/2010/main" val="0"/>
@@ -1577,7 +2078,7 @@
                     </pic:cNvPicPr>
                   </pic:nvPicPr>
                   <pic:blipFill>
-                    <a:blip r:embed="rId24">
+                    <a:blip r:embed="rId28">
                       <a:extLst>
                         <a:ext uri="{28A0092B-C50C-407E-A947-70E740481C1C}">
                           <a14:useLocalDpi xmlns:a14="http://schemas.microsoft.com/office/drawing/2010/main" val="0"/>
@@ -1633,7 +2134,7 @@
                     </pic:cNvPicPr>
                   </pic:nvPicPr>
                   <pic:blipFill>
-                    <a:blip r:embed="rId25">
+                    <a:blip r:embed="rId29">
                       <a:extLst>
                         <a:ext uri="{28A0092B-C50C-407E-A947-70E740481C1C}">
                           <a14:useLocalDpi xmlns:a14="http://schemas.microsoft.com/office/drawing/2010/main" val="0"/>
@@ -1691,7 +2192,7 @@
                     </pic:cNvPicPr>
                   </pic:nvPicPr>
                   <pic:blipFill>
-                    <a:blip r:embed="rId26">
+                    <a:blip r:embed="rId30">
                       <a:extLst>
                         <a:ext uri="{28A0092B-C50C-407E-A947-70E740481C1C}">
                           <a14:useLocalDpi xmlns:a14="http://schemas.microsoft.com/office/drawing/2010/main" val="0"/>
@@ -1748,7 +2249,7 @@
                     </pic:cNvPicPr>
                   </pic:nvPicPr>
                   <pic:blipFill>
-                    <a:blip r:embed="rId27">
+                    <a:blip r:embed="rId31">
                       <a:extLst>
                         <a:ext uri="{28A0092B-C50C-407E-A947-70E740481C1C}">
                           <a14:useLocalDpi xmlns:a14="http://schemas.microsoft.com/office/drawing/2010/main" val="0"/>
@@ -1940,7 +2441,7 @@
                     </pic:cNvPicPr>
                   </pic:nvPicPr>
                   <pic:blipFill>
-                    <a:blip r:embed="rId28">
+                    <a:blip r:embed="rId32">
                       <a:extLst>
                         <a:ext uri="{28A0092B-C50C-407E-A947-70E740481C1C}">
                           <a14:useLocalDpi xmlns:a14="http://schemas.microsoft.com/office/drawing/2010/main" val="0"/>
@@ -2010,7 +2511,7 @@
                     </pic:cNvPicPr>
                   </pic:nvPicPr>
                   <pic:blipFill>
-                    <a:blip r:embed="rId29">
+                    <a:blip r:embed="rId33">
                       <a:extLst>
                         <a:ext uri="{28A0092B-C50C-407E-A947-70E740481C1C}">
                           <a14:useLocalDpi xmlns:a14="http://schemas.microsoft.com/office/drawing/2010/main" val="0"/>
@@ -2088,7 +2589,7 @@
                     </pic:cNvPicPr>
                   </pic:nvPicPr>
                   <pic:blipFill>
-                    <a:blip r:embed="rId30">
+                    <a:blip r:embed="rId34">
                       <a:extLst>
                         <a:ext uri="{28A0092B-C50C-407E-A947-70E740481C1C}">
                           <a14:useLocalDpi xmlns:a14="http://schemas.microsoft.com/office/drawing/2010/main" val="0"/>
@@ -2247,7 +2748,7 @@
                     </pic:cNvPicPr>
                   </pic:nvPicPr>
                   <pic:blipFill>
-                    <a:blip r:embed="rId31">
+                    <a:blip r:embed="rId35">
                       <a:extLst>
                         <a:ext uri="{28A0092B-C50C-407E-A947-70E740481C1C}">
                           <a14:useLocalDpi xmlns:a14="http://schemas.microsoft.com/office/drawing/2010/main" val="0"/>
@@ -2303,7 +2804,7 @@
                     </pic:cNvPicPr>
                   </pic:nvPicPr>
                   <pic:blipFill>
-                    <a:blip r:embed="rId32">
+                    <a:blip r:embed="rId36">
                       <a:extLst>
                         <a:ext uri="{28A0092B-C50C-407E-A947-70E740481C1C}">
                           <a14:useLocalDpi xmlns:a14="http://schemas.microsoft.com/office/drawing/2010/main" val="0"/>
@@ -2338,15 +2839,13 @@
     <w:p/>
     <w:p>
       <w:r>
-        <w:t xml:space="preserve">During the project week I decided after research not to include “completed task” checkbox on Main List screen – too complicated/difficult to do with Shared </w:t>
-      </w:r>
-      <w:proofErr w:type="spellStart"/>
-      <w:r>
-        <w:t>prefs</w:t>
-      </w:r>
-      <w:proofErr w:type="spellEnd"/>
-      <w:r>
-        <w:t xml:space="preserve"> – this would be better with a database as a future extension. </w:t>
+        <w:t>During the project week I decided after research not to include “completed task” checkbox on Main List screen – too complicated/difficult to do with Shared pref</w:t>
+      </w:r>
+      <w:r>
+        <w:t>erence</w:t>
+      </w:r>
+      <w:r>
+        <w:t xml:space="preserve">s – this would be better with a database as a future extension. </w:t>
       </w:r>
     </w:p>
     <w:p>
@@ -2373,7 +2872,7 @@
                     </pic:cNvPicPr>
                   </pic:nvPicPr>
                   <pic:blipFill>
-                    <a:blip r:embed="rId33">
+                    <a:blip r:embed="rId37">
                       <a:extLst>
                         <a:ext uri="{28A0092B-C50C-407E-A947-70E740481C1C}">
                           <a14:useLocalDpi xmlns:a14="http://schemas.microsoft.com/office/drawing/2010/main" val="0"/>
@@ -2418,7 +2917,11 @@
     <w:p/>
     <w:p>
       <w:r>
-        <w:t>Wed 31</w:t>
+        <w:t xml:space="preserve">Wed </w:t>
+      </w:r>
+      <w:proofErr w:type="gramStart"/>
+      <w:r>
+        <w:t>31</w:t>
       </w:r>
       <w:r>
         <w:rPr>
@@ -2433,10 +2936,12 @@
         <w:t xml:space="preserve">  </w:t>
       </w:r>
       <w:r>
-        <w:t>Jan 2018</w:t>
-      </w:r>
-      <w:bookmarkStart w:id="0" w:name="_GoBack"/>
-      <w:bookmarkEnd w:id="0"/>
+        <w:t>Jan</w:t>
+      </w:r>
+      <w:proofErr w:type="gramEnd"/>
+      <w:r>
+        <w:t xml:space="preserve"> 2018</w:t>
+      </w:r>
       <w:r>
         <w:t xml:space="preserve"> - Updated plan on last Day</w:t>
       </w:r>
@@ -2466,7 +2971,7 @@
                     </pic:cNvPicPr>
                   </pic:nvPicPr>
                   <pic:blipFill>
-                    <a:blip r:embed="rId34">
+                    <a:blip r:embed="rId38">
                       <a:extLst>
                         <a:ext uri="{28A0092B-C50C-407E-A947-70E740481C1C}">
                           <a14:useLocalDpi xmlns:a14="http://schemas.microsoft.com/office/drawing/2010/main" val="0"/>
@@ -2506,6 +3011,315 @@
     </w:sectPr>
   </w:body>
 </w:document>
+</file>
+
+<file path=word/numbering.xml><?xml version="1.0" encoding="utf-8"?>
+<w:numbering xmlns:wpc="http://schemas.microsoft.com/office/word/2010/wordprocessingCanvas" xmlns:mo="http://schemas.microsoft.com/office/mac/office/2008/main" xmlns:mc="http://schemas.openxmlformats.org/markup-compatibility/2006" xmlns:mv="urn:schemas-microsoft-com:mac:vml" xmlns:o="urn:schemas-microsoft-com:office:office" xmlns:r="http://schemas.openxmlformats.org/officeDocument/2006/relationships" xmlns:m="http://schemas.openxmlformats.org/officeDocument/2006/math" xmlns:v="urn:schemas-microsoft-com:vml" xmlns:wp14="http://schemas.microsoft.com/office/word/2010/wordprocessingDrawing" xmlns:wp="http://schemas.openxmlformats.org/drawingml/2006/wordprocessingDrawing" xmlns:w10="urn:schemas-microsoft-com:office:word" xmlns:w="http://schemas.openxmlformats.org/wordprocessingml/2006/main" xmlns:w14="http://schemas.microsoft.com/office/word/2010/wordml" xmlns:wpg="http://schemas.microsoft.com/office/word/2010/wordprocessingGroup" xmlns:wpi="http://schemas.microsoft.com/office/word/2010/wordprocessingInk" xmlns:wne="http://schemas.microsoft.com/office/word/2006/wordml" xmlns:wps="http://schemas.microsoft.com/office/word/2010/wordprocessingShape" mc:Ignorable="w14 wp14">
+  <w:abstractNum w:abstractNumId="0">
+    <w:nsid w:val="0D036427"/>
+    <w:multiLevelType w:val="multilevel"/>
+    <w:tmpl w:val="E8D01BC8"/>
+    <w:lvl w:ilvl="0">
+      <w:start w:val="1"/>
+      <w:numFmt w:val="bullet"/>
+      <w:lvlText w:val=""/>
+      <w:lvlJc w:val="left"/>
+      <w:pPr>
+        <w:tabs>
+          <w:tab w:val="num" w:pos="720"/>
+        </w:tabs>
+        <w:ind w:left="720" w:hanging="360"/>
+      </w:pPr>
+      <w:rPr>
+        <w:rFonts w:ascii="Symbol" w:hAnsi="Symbol" w:hint="default"/>
+        <w:sz w:val="20"/>
+      </w:rPr>
+    </w:lvl>
+    <w:lvl w:ilvl="1" w:tentative="1">
+      <w:start w:val="1"/>
+      <w:numFmt w:val="bullet"/>
+      <w:lvlText w:val="o"/>
+      <w:lvlJc w:val="left"/>
+      <w:pPr>
+        <w:tabs>
+          <w:tab w:val="num" w:pos="1440"/>
+        </w:tabs>
+        <w:ind w:left="1440" w:hanging="360"/>
+      </w:pPr>
+      <w:rPr>
+        <w:rFonts w:ascii="Courier New" w:hAnsi="Courier New" w:hint="default"/>
+        <w:sz w:val="20"/>
+      </w:rPr>
+    </w:lvl>
+    <w:lvl w:ilvl="2" w:tentative="1">
+      <w:start w:val="1"/>
+      <w:numFmt w:val="bullet"/>
+      <w:lvlText w:val=""/>
+      <w:lvlJc w:val="left"/>
+      <w:pPr>
+        <w:tabs>
+          <w:tab w:val="num" w:pos="2160"/>
+        </w:tabs>
+        <w:ind w:left="2160" w:hanging="360"/>
+      </w:pPr>
+      <w:rPr>
+        <w:rFonts w:ascii="Wingdings" w:hAnsi="Wingdings" w:hint="default"/>
+        <w:sz w:val="20"/>
+      </w:rPr>
+    </w:lvl>
+    <w:lvl w:ilvl="3" w:tentative="1">
+      <w:start w:val="1"/>
+      <w:numFmt w:val="bullet"/>
+      <w:lvlText w:val=""/>
+      <w:lvlJc w:val="left"/>
+      <w:pPr>
+        <w:tabs>
+          <w:tab w:val="num" w:pos="2880"/>
+        </w:tabs>
+        <w:ind w:left="2880" w:hanging="360"/>
+      </w:pPr>
+      <w:rPr>
+        <w:rFonts w:ascii="Wingdings" w:hAnsi="Wingdings" w:hint="default"/>
+        <w:sz w:val="20"/>
+      </w:rPr>
+    </w:lvl>
+    <w:lvl w:ilvl="4" w:tentative="1">
+      <w:start w:val="1"/>
+      <w:numFmt w:val="bullet"/>
+      <w:lvlText w:val=""/>
+      <w:lvlJc w:val="left"/>
+      <w:pPr>
+        <w:tabs>
+          <w:tab w:val="num" w:pos="3600"/>
+        </w:tabs>
+        <w:ind w:left="3600" w:hanging="360"/>
+      </w:pPr>
+      <w:rPr>
+        <w:rFonts w:ascii="Wingdings" w:hAnsi="Wingdings" w:hint="default"/>
+        <w:sz w:val="20"/>
+      </w:rPr>
+    </w:lvl>
+    <w:lvl w:ilvl="5" w:tentative="1">
+      <w:start w:val="1"/>
+      <w:numFmt w:val="bullet"/>
+      <w:lvlText w:val=""/>
+      <w:lvlJc w:val="left"/>
+      <w:pPr>
+        <w:tabs>
+          <w:tab w:val="num" w:pos="4320"/>
+        </w:tabs>
+        <w:ind w:left="4320" w:hanging="360"/>
+      </w:pPr>
+      <w:rPr>
+        <w:rFonts w:ascii="Wingdings" w:hAnsi="Wingdings" w:hint="default"/>
+        <w:sz w:val="20"/>
+      </w:rPr>
+    </w:lvl>
+    <w:lvl w:ilvl="6" w:tentative="1">
+      <w:start w:val="1"/>
+      <w:numFmt w:val="bullet"/>
+      <w:lvlText w:val=""/>
+      <w:lvlJc w:val="left"/>
+      <w:pPr>
+        <w:tabs>
+          <w:tab w:val="num" w:pos="5040"/>
+        </w:tabs>
+        <w:ind w:left="5040" w:hanging="360"/>
+      </w:pPr>
+      <w:rPr>
+        <w:rFonts w:ascii="Wingdings" w:hAnsi="Wingdings" w:hint="default"/>
+        <w:sz w:val="20"/>
+      </w:rPr>
+    </w:lvl>
+    <w:lvl w:ilvl="7" w:tentative="1">
+      <w:start w:val="1"/>
+      <w:numFmt w:val="bullet"/>
+      <w:lvlText w:val=""/>
+      <w:lvlJc w:val="left"/>
+      <w:pPr>
+        <w:tabs>
+          <w:tab w:val="num" w:pos="5760"/>
+        </w:tabs>
+        <w:ind w:left="5760" w:hanging="360"/>
+      </w:pPr>
+      <w:rPr>
+        <w:rFonts w:ascii="Wingdings" w:hAnsi="Wingdings" w:hint="default"/>
+        <w:sz w:val="20"/>
+      </w:rPr>
+    </w:lvl>
+    <w:lvl w:ilvl="8" w:tentative="1">
+      <w:start w:val="1"/>
+      <w:numFmt w:val="bullet"/>
+      <w:lvlText w:val=""/>
+      <w:lvlJc w:val="left"/>
+      <w:pPr>
+        <w:tabs>
+          <w:tab w:val="num" w:pos="6480"/>
+        </w:tabs>
+        <w:ind w:left="6480" w:hanging="360"/>
+      </w:pPr>
+      <w:rPr>
+        <w:rFonts w:ascii="Wingdings" w:hAnsi="Wingdings" w:hint="default"/>
+        <w:sz w:val="20"/>
+      </w:rPr>
+    </w:lvl>
+  </w:abstractNum>
+  <w:abstractNum w:abstractNumId="1">
+    <w:nsid w:val="61AF4851"/>
+    <w:multiLevelType w:val="multilevel"/>
+    <w:tmpl w:val="18A264E4"/>
+    <w:lvl w:ilvl="0">
+      <w:start w:val="1"/>
+      <w:numFmt w:val="bullet"/>
+      <w:lvlText w:val=""/>
+      <w:lvlJc w:val="left"/>
+      <w:pPr>
+        <w:tabs>
+          <w:tab w:val="num" w:pos="720"/>
+        </w:tabs>
+        <w:ind w:left="720" w:hanging="360"/>
+      </w:pPr>
+      <w:rPr>
+        <w:rFonts w:ascii="Symbol" w:hAnsi="Symbol" w:hint="default"/>
+        <w:sz w:val="20"/>
+      </w:rPr>
+    </w:lvl>
+    <w:lvl w:ilvl="1" w:tentative="1">
+      <w:start w:val="1"/>
+      <w:numFmt w:val="bullet"/>
+      <w:lvlText w:val="o"/>
+      <w:lvlJc w:val="left"/>
+      <w:pPr>
+        <w:tabs>
+          <w:tab w:val="num" w:pos="1440"/>
+        </w:tabs>
+        <w:ind w:left="1440" w:hanging="360"/>
+      </w:pPr>
+      <w:rPr>
+        <w:rFonts w:ascii="Courier New" w:hAnsi="Courier New" w:hint="default"/>
+        <w:sz w:val="20"/>
+      </w:rPr>
+    </w:lvl>
+    <w:lvl w:ilvl="2" w:tentative="1">
+      <w:start w:val="1"/>
+      <w:numFmt w:val="bullet"/>
+      <w:lvlText w:val=""/>
+      <w:lvlJc w:val="left"/>
+      <w:pPr>
+        <w:tabs>
+          <w:tab w:val="num" w:pos="2160"/>
+        </w:tabs>
+        <w:ind w:left="2160" w:hanging="360"/>
+      </w:pPr>
+      <w:rPr>
+        <w:rFonts w:ascii="Wingdings" w:hAnsi="Wingdings" w:hint="default"/>
+        <w:sz w:val="20"/>
+      </w:rPr>
+    </w:lvl>
+    <w:lvl w:ilvl="3" w:tentative="1">
+      <w:start w:val="1"/>
+      <w:numFmt w:val="bullet"/>
+      <w:lvlText w:val=""/>
+      <w:lvlJc w:val="left"/>
+      <w:pPr>
+        <w:tabs>
+          <w:tab w:val="num" w:pos="2880"/>
+        </w:tabs>
+        <w:ind w:left="2880" w:hanging="360"/>
+      </w:pPr>
+      <w:rPr>
+        <w:rFonts w:ascii="Wingdings" w:hAnsi="Wingdings" w:hint="default"/>
+        <w:sz w:val="20"/>
+      </w:rPr>
+    </w:lvl>
+    <w:lvl w:ilvl="4" w:tentative="1">
+      <w:start w:val="1"/>
+      <w:numFmt w:val="bullet"/>
+      <w:lvlText w:val=""/>
+      <w:lvlJc w:val="left"/>
+      <w:pPr>
+        <w:tabs>
+          <w:tab w:val="num" w:pos="3600"/>
+        </w:tabs>
+        <w:ind w:left="3600" w:hanging="360"/>
+      </w:pPr>
+      <w:rPr>
+        <w:rFonts w:ascii="Wingdings" w:hAnsi="Wingdings" w:hint="default"/>
+        <w:sz w:val="20"/>
+      </w:rPr>
+    </w:lvl>
+    <w:lvl w:ilvl="5" w:tentative="1">
+      <w:start w:val="1"/>
+      <w:numFmt w:val="bullet"/>
+      <w:lvlText w:val=""/>
+      <w:lvlJc w:val="left"/>
+      <w:pPr>
+        <w:tabs>
+          <w:tab w:val="num" w:pos="4320"/>
+        </w:tabs>
+        <w:ind w:left="4320" w:hanging="360"/>
+      </w:pPr>
+      <w:rPr>
+        <w:rFonts w:ascii="Wingdings" w:hAnsi="Wingdings" w:hint="default"/>
+        <w:sz w:val="20"/>
+      </w:rPr>
+    </w:lvl>
+    <w:lvl w:ilvl="6" w:tentative="1">
+      <w:start w:val="1"/>
+      <w:numFmt w:val="bullet"/>
+      <w:lvlText w:val=""/>
+      <w:lvlJc w:val="left"/>
+      <w:pPr>
+        <w:tabs>
+          <w:tab w:val="num" w:pos="5040"/>
+        </w:tabs>
+        <w:ind w:left="5040" w:hanging="360"/>
+      </w:pPr>
+      <w:rPr>
+        <w:rFonts w:ascii="Wingdings" w:hAnsi="Wingdings" w:hint="default"/>
+        <w:sz w:val="20"/>
+      </w:rPr>
+    </w:lvl>
+    <w:lvl w:ilvl="7" w:tentative="1">
+      <w:start w:val="1"/>
+      <w:numFmt w:val="bullet"/>
+      <w:lvlText w:val=""/>
+      <w:lvlJc w:val="left"/>
+      <w:pPr>
+        <w:tabs>
+          <w:tab w:val="num" w:pos="5760"/>
+        </w:tabs>
+        <w:ind w:left="5760" w:hanging="360"/>
+      </w:pPr>
+      <w:rPr>
+        <w:rFonts w:ascii="Wingdings" w:hAnsi="Wingdings" w:hint="default"/>
+        <w:sz w:val="20"/>
+      </w:rPr>
+    </w:lvl>
+    <w:lvl w:ilvl="8" w:tentative="1">
+      <w:start w:val="1"/>
+      <w:numFmt w:val="bullet"/>
+      <w:lvlText w:val=""/>
+      <w:lvlJc w:val="left"/>
+      <w:pPr>
+        <w:tabs>
+          <w:tab w:val="num" w:pos="6480"/>
+        </w:tabs>
+        <w:ind w:left="6480" w:hanging="360"/>
+      </w:pPr>
+      <w:rPr>
+        <w:rFonts w:ascii="Wingdings" w:hAnsi="Wingdings" w:hint="default"/>
+        <w:sz w:val="20"/>
+      </w:rPr>
+    </w:lvl>
+  </w:abstractNum>
+  <w:num w:numId="1">
+    <w:abstractNumId w:val="1"/>
+  </w:num>
+  <w:num w:numId="2">
+    <w:abstractNumId w:val="0"/>
+  </w:num>
+</w:numbering>
 </file>
 
 <file path=word/styles.xml><?xml version="1.0" encoding="utf-8"?>
@@ -2716,6 +3530,22 @@
       <w:rFonts w:ascii="Lucida Grande" w:hAnsi="Lucida Grande" w:cs="Lucida Grande"/>
       <w:sz w:val="18"/>
       <w:szCs w:val="18"/>
+    </w:rPr>
+  </w:style>
+  <w:style w:type="paragraph" w:styleId="NormalWeb">
+    <w:name w:val="Normal (Web)"/>
+    <w:basedOn w:val="Normal"/>
+    <w:uiPriority w:val="99"/>
+    <w:semiHidden/>
+    <w:unhideWhenUsed/>
+    <w:rsid w:val="007F4F88"/>
+    <w:pPr>
+      <w:spacing w:before="100" w:beforeAutospacing="1" w:after="100" w:afterAutospacing="1"/>
+    </w:pPr>
+    <w:rPr>
+      <w:rFonts w:ascii="Times New Roman" w:hAnsi="Times New Roman" w:cs="Times New Roman"/>
+      <w:sz w:val="20"/>
+      <w:szCs w:val="20"/>
     </w:rPr>
   </w:style>
 </w:styles>
@@ -2929,6 +3759,22 @@
       <w:rFonts w:ascii="Lucida Grande" w:hAnsi="Lucida Grande" w:cs="Lucida Grande"/>
       <w:sz w:val="18"/>
       <w:szCs w:val="18"/>
+    </w:rPr>
+  </w:style>
+  <w:style w:type="paragraph" w:styleId="NormalWeb">
+    <w:name w:val="Normal (Web)"/>
+    <w:basedOn w:val="Normal"/>
+    <w:uiPriority w:val="99"/>
+    <w:semiHidden/>
+    <w:unhideWhenUsed/>
+    <w:rsid w:val="007F4F88"/>
+    <w:pPr>
+      <w:spacing w:before="100" w:beforeAutospacing="1" w:after="100" w:afterAutospacing="1"/>
+    </w:pPr>
+    <w:rPr>
+      <w:rFonts w:ascii="Times New Roman" w:hAnsi="Times New Roman" w:cs="Times New Roman"/>
+      <w:sz w:val="20"/>
+      <w:szCs w:val="20"/>
     </w:rPr>
   </w:style>
 </w:styles>

</xml_diff>

<commit_message>
Updated with group project screenshots and updated checklist
</commit_message>
<xml_diff>
--- a/PDA_Evidence.docx
+++ b/PDA_Evidence.docx
@@ -1118,10 +1118,7 @@
         <w:t>** Include screenshot of result of function running **</w:t>
       </w:r>
     </w:p>
-    <w:p>
-      <w:bookmarkStart w:id="0" w:name="_GoBack"/>
-      <w:bookmarkEnd w:id="0"/>
-    </w:p>
+    <w:p/>
     <w:p>
       <w:r>
         <w:t>Week 5</w:t>
@@ -1875,6 +1872,9 @@
     <w:p/>
     <w:p>
       <w:r>
+        <w:t xml:space="preserve">P 10 - </w:t>
+      </w:r>
+      <w:r>
         <w:t xml:space="preserve">An example of </w:t>
       </w:r>
       <w:proofErr w:type="spellStart"/>
@@ -1963,6 +1963,7 @@
     <w:p/>
     <w:p/>
     <w:p/>
+    <w:p/>
     <w:p>
       <w:pPr>
         <w:rPr>
@@ -3001,6 +3002,313 @@
             </a:graphic>
           </wp:inline>
         </w:drawing>
+      </w:r>
+    </w:p>
+    <w:p/>
+    <w:p/>
+    <w:p>
+      <w:r>
+        <w:t xml:space="preserve">Week 14 – P1 </w:t>
+      </w:r>
+      <w:r>
+        <w:t>– Contributors page – Group project</w:t>
+      </w:r>
+    </w:p>
+    <w:p/>
+    <w:p>
+      <w:r>
+        <w:rPr>
+          <w:noProof/>
+          <w:lang w:val="en-US"/>
+        </w:rPr>
+        <w:drawing>
+          <wp:inline distT="0" distB="0" distL="0" distR="0" wp14:anchorId="651330C3" wp14:editId="55DBF0FF">
+            <wp:extent cx="5270500" cy="3657884"/>
+            <wp:effectExtent l="0" t="0" r="0" b="0"/>
+            <wp:docPr id="3" name="Picture 1"/>
+            <wp:cNvGraphicFramePr>
+              <a:graphicFrameLocks xmlns:a="http://schemas.openxmlformats.org/drawingml/2006/main" noChangeAspect="1"/>
+            </wp:cNvGraphicFramePr>
+            <a:graphic xmlns:a="http://schemas.openxmlformats.org/drawingml/2006/main">
+              <a:graphicData uri="http://schemas.openxmlformats.org/drawingml/2006/picture">
+                <pic:pic xmlns:pic="http://schemas.openxmlformats.org/drawingml/2006/picture">
+                  <pic:nvPicPr>
+                    <pic:cNvPr id="0" name="Picture 1"/>
+                    <pic:cNvPicPr>
+                      <a:picLocks noChangeAspect="1" noChangeArrowheads="1"/>
+                    </pic:cNvPicPr>
+                  </pic:nvPicPr>
+                  <pic:blipFill>
+                    <a:blip r:embed="rId39">
+                      <a:extLst>
+                        <a:ext uri="{28A0092B-C50C-407E-A947-70E740481C1C}">
+                          <a14:useLocalDpi xmlns:a14="http://schemas.microsoft.com/office/drawing/2010/main" val="0"/>
+                        </a:ext>
+                      </a:extLst>
+                    </a:blip>
+                    <a:srcRect/>
+                    <a:stretch>
+                      <a:fillRect/>
+                    </a:stretch>
+                  </pic:blipFill>
+                  <pic:spPr bwMode="auto">
+                    <a:xfrm>
+                      <a:off x="0" y="0"/>
+                      <a:ext cx="5270500" cy="3657884"/>
+                    </a:xfrm>
+                    <a:prstGeom prst="rect">
+                      <a:avLst/>
+                    </a:prstGeom>
+                    <a:noFill/>
+                    <a:ln>
+                      <a:noFill/>
+                    </a:ln>
+                  </pic:spPr>
+                </pic:pic>
+              </a:graphicData>
+            </a:graphic>
+          </wp:inline>
+        </w:drawing>
+      </w:r>
+    </w:p>
+    <w:p/>
+    <w:p/>
+    <w:p/>
+    <w:p/>
+    <w:p/>
+    <w:p>
+      <w:r>
+        <w:br w:type="page"/>
+      </w:r>
+    </w:p>
+    <w:p/>
+    <w:p>
+      <w:pPr>
+        <w:rPr>
+          <w:u w:val="single"/>
+        </w:rPr>
+      </w:pPr>
+      <w:r>
+        <w:rPr>
+          <w:u w:val="single"/>
+        </w:rPr>
+        <w:t>P2 – Screenshot of project brief – Group Project</w:t>
+      </w:r>
+    </w:p>
+    <w:p>
+      <w:r>
+        <w:rPr>
+          <w:noProof/>
+          <w:lang w:val="en-US"/>
+        </w:rPr>
+        <w:drawing>
+          <wp:inline distT="0" distB="0" distL="0" distR="0" wp14:anchorId="3D4AE9CB" wp14:editId="34E086F5">
+            <wp:extent cx="5270500" cy="3316207"/>
+            <wp:effectExtent l="0" t="0" r="0" b="11430"/>
+            <wp:docPr id="36" name="Picture 3"/>
+            <wp:cNvGraphicFramePr>
+              <a:graphicFrameLocks xmlns:a="http://schemas.openxmlformats.org/drawingml/2006/main" noChangeAspect="1"/>
+            </wp:cNvGraphicFramePr>
+            <a:graphic xmlns:a="http://schemas.openxmlformats.org/drawingml/2006/main">
+              <a:graphicData uri="http://schemas.openxmlformats.org/drawingml/2006/picture">
+                <pic:pic xmlns:pic="http://schemas.openxmlformats.org/drawingml/2006/picture">
+                  <pic:nvPicPr>
+                    <pic:cNvPr id="0" name="Picture 3"/>
+                    <pic:cNvPicPr>
+                      <a:picLocks noChangeAspect="1" noChangeArrowheads="1"/>
+                    </pic:cNvPicPr>
+                  </pic:nvPicPr>
+                  <pic:blipFill>
+                    <a:blip r:embed="rId40">
+                      <a:extLst>
+                        <a:ext uri="{28A0092B-C50C-407E-A947-70E740481C1C}">
+                          <a14:useLocalDpi xmlns:a14="http://schemas.microsoft.com/office/drawing/2010/main" val="0"/>
+                        </a:ext>
+                      </a:extLst>
+                    </a:blip>
+                    <a:srcRect/>
+                    <a:stretch>
+                      <a:fillRect/>
+                    </a:stretch>
+                  </pic:blipFill>
+                  <pic:spPr bwMode="auto">
+                    <a:xfrm>
+                      <a:off x="0" y="0"/>
+                      <a:ext cx="5270500" cy="3316207"/>
+                    </a:xfrm>
+                    <a:prstGeom prst="rect">
+                      <a:avLst/>
+                    </a:prstGeom>
+                    <a:noFill/>
+                    <a:ln>
+                      <a:noFill/>
+                    </a:ln>
+                  </pic:spPr>
+                </pic:pic>
+              </a:graphicData>
+            </a:graphic>
+          </wp:inline>
+        </w:drawing>
+      </w:r>
+    </w:p>
+    <w:p/>
+    <w:p/>
+    <w:p>
+      <w:pPr>
+        <w:jc w:val="center"/>
+      </w:pPr>
+      <w:r>
+        <w:br w:type="page"/>
+      </w:r>
+    </w:p>
+    <w:p/>
+    <w:p/>
+    <w:p>
+      <w:pPr>
+        <w:rPr>
+          <w:u w:val="single"/>
+        </w:rPr>
+      </w:pPr>
+      <w:r>
+        <w:rPr>
+          <w:u w:val="single"/>
+        </w:rPr>
+        <w:t>P3 – Planning – Group Project</w:t>
+      </w:r>
+    </w:p>
+    <w:p/>
+    <w:p>
+      <w:r>
+        <w:t xml:space="preserve">Start of group project </w:t>
+      </w:r>
+    </w:p>
+    <w:p/>
+    <w:p>
+      <w:r>
+        <w:rPr>
+          <w:noProof/>
+          <w:lang w:val="en-US"/>
+        </w:rPr>
+        <w:drawing>
+          <wp:inline distT="0" distB="0" distL="0" distR="0" wp14:anchorId="43804F5A" wp14:editId="174D7ADB">
+            <wp:extent cx="5270500" cy="2594610"/>
+            <wp:effectExtent l="0" t="0" r="12700" b="0"/>
+            <wp:docPr id="39" name="Picture 39"/>
+            <wp:cNvGraphicFramePr>
+              <a:graphicFrameLocks xmlns:a="http://schemas.openxmlformats.org/drawingml/2006/main" noChangeAspect="1"/>
+            </wp:cNvGraphicFramePr>
+            <a:graphic xmlns:a="http://schemas.openxmlformats.org/drawingml/2006/main">
+              <a:graphicData uri="http://schemas.openxmlformats.org/drawingml/2006/picture">
+                <pic:pic xmlns:pic="http://schemas.openxmlformats.org/drawingml/2006/picture">
+                  <pic:nvPicPr>
+                    <pic:cNvPr id="0" name="Picture 5"/>
+                    <pic:cNvPicPr>
+                      <a:picLocks noChangeAspect="1" noChangeArrowheads="1"/>
+                    </pic:cNvPicPr>
+                  </pic:nvPicPr>
+                  <pic:blipFill>
+                    <a:blip r:embed="rId41">
+                      <a:extLst>
+                        <a:ext uri="{28A0092B-C50C-407E-A947-70E740481C1C}">
+                          <a14:useLocalDpi xmlns:a14="http://schemas.microsoft.com/office/drawing/2010/main" val="0"/>
+                        </a:ext>
+                      </a:extLst>
+                    </a:blip>
+                    <a:srcRect/>
+                    <a:stretch>
+                      <a:fillRect/>
+                    </a:stretch>
+                  </pic:blipFill>
+                  <pic:spPr bwMode="auto">
+                    <a:xfrm>
+                      <a:off x="0" y="0"/>
+                      <a:ext cx="5270500" cy="2594610"/>
+                    </a:xfrm>
+                    <a:prstGeom prst="rect">
+                      <a:avLst/>
+                    </a:prstGeom>
+                    <a:noFill/>
+                    <a:ln>
+                      <a:noFill/>
+                    </a:ln>
+                  </pic:spPr>
+                </pic:pic>
+              </a:graphicData>
+            </a:graphic>
+          </wp:inline>
+        </w:drawing>
+      </w:r>
+    </w:p>
+    <w:p>
+      <w:r>
+        <w:t>End of group project</w:t>
+      </w:r>
+    </w:p>
+    <w:p>
+      <w:bookmarkStart w:id="0" w:name="_GoBack"/>
+      <w:r>
+        <w:rPr>
+          <w:noProof/>
+          <w:lang w:val="en-US"/>
+        </w:rPr>
+        <w:drawing>
+          <wp:inline distT="0" distB="0" distL="0" distR="0" wp14:anchorId="0980103C" wp14:editId="3F71354A">
+            <wp:extent cx="5270500" cy="2278240"/>
+            <wp:effectExtent l="0" t="0" r="0" b="8255"/>
+            <wp:docPr id="38" name="Picture 5"/>
+            <wp:cNvGraphicFramePr>
+              <a:graphicFrameLocks xmlns:a="http://schemas.openxmlformats.org/drawingml/2006/main" noChangeAspect="1"/>
+            </wp:cNvGraphicFramePr>
+            <a:graphic xmlns:a="http://schemas.openxmlformats.org/drawingml/2006/main">
+              <a:graphicData uri="http://schemas.openxmlformats.org/drawingml/2006/picture">
+                <pic:pic xmlns:pic="http://schemas.openxmlformats.org/drawingml/2006/picture">
+                  <pic:nvPicPr>
+                    <pic:cNvPr id="0" name="Picture 5"/>
+                    <pic:cNvPicPr>
+                      <a:picLocks noChangeAspect="1" noChangeArrowheads="1"/>
+                    </pic:cNvPicPr>
+                  </pic:nvPicPr>
+                  <pic:blipFill>
+                    <a:blip r:embed="rId42">
+                      <a:extLst>
+                        <a:ext uri="{28A0092B-C50C-407E-A947-70E740481C1C}">
+                          <a14:useLocalDpi xmlns:a14="http://schemas.microsoft.com/office/drawing/2010/main" val="0"/>
+                        </a:ext>
+                      </a:extLst>
+                    </a:blip>
+                    <a:srcRect/>
+                    <a:stretch>
+                      <a:fillRect/>
+                    </a:stretch>
+                  </pic:blipFill>
+                  <pic:spPr bwMode="auto">
+                    <a:xfrm>
+                      <a:off x="0" y="0"/>
+                      <a:ext cx="5270500" cy="2278240"/>
+                    </a:xfrm>
+                    <a:prstGeom prst="rect">
+                      <a:avLst/>
+                    </a:prstGeom>
+                    <a:noFill/>
+                    <a:ln>
+                      <a:noFill/>
+                    </a:ln>
+                  </pic:spPr>
+                </pic:pic>
+              </a:graphicData>
+            </a:graphic>
+          </wp:inline>
+        </w:drawing>
+      </w:r>
+      <w:bookmarkEnd w:id="0"/>
+    </w:p>
+    <w:p/>
+    <w:p>
+      <w:pPr>
+        <w:jc w:val="center"/>
+      </w:pPr>
+      <w:r>
+        <w:t>&lt;End of Document&gt;</w:t>
       </w:r>
     </w:p>
     <w:sectPr>

</xml_diff>